<commit_message>
Version 0.1.8. Deactivate on Exit. Never Ending BundleOperations. Preference page
</commit_message>
<xml_diff>
--- a/no.javatime.inplace.help/html/tasks/Setting Bundle Options.docx
+++ b/no.javatime.inplace.help/html/tasks/Setting Bundle Options.docx
@@ -2005,6 +2005,7 @@
       </w:r>
       <w:bookmarkEnd w:id="0"/>
     </w:p>
+    <w:p/>
     <w:p>
       <w:r>
         <w:t>All options</w:t>
@@ -2012,11 +2013,16 @@
       <w:r>
         <w:t xml:space="preserve"> </w:t>
       </w:r>
+      <w:proofErr w:type="gramStart"/>
       <w:r>
         <w:t xml:space="preserve">are </w:t>
       </w:r>
       <w:r>
-        <w:t>placed on</w:t>
+        <w:t>placed</w:t>
+      </w:r>
+      <w:proofErr w:type="gramEnd"/>
+      <w:r>
+        <w:t xml:space="preserve"> on</w:t>
       </w:r>
       <w:r>
         <w:t xml:space="preserve"> </w:t>
@@ -2086,6 +2092,341 @@
       </w:r>
     </w:p>
     <w:p>
+      <w:bookmarkStart w:id="1" w:name="_GoBack"/>
+      <w:r>
+        <w:rPr>
+          <w:noProof/>
+          <w:lang w:val="nb-NO" w:eastAsia="nb-NO"/>
+        </w:rPr>
+        <mc:AlternateContent>
+          <mc:Choice Requires="wps">
+            <w:drawing>
+              <wp:inline distT="0" distB="0" distL="0" distR="0" wp14:anchorId="5FD1E241" wp14:editId="11E1BB59">
+                <wp:extent cx="6448425" cy="5143500"/>
+                <wp:effectExtent l="0" t="0" r="28575" b="19050"/>
+                <wp:docPr id="19" name="Text Box 19"/>
+                <wp:cNvGraphicFramePr/>
+                <a:graphic xmlns:a="http://schemas.openxmlformats.org/drawingml/2006/main">
+                  <a:graphicData uri="http://schemas.microsoft.com/office/word/2010/wordprocessingShape">
+                    <wps:wsp>
+                      <wps:cNvSpPr txBox="1"/>
+                      <wps:spPr>
+                        <a:xfrm>
+                          <a:off x="0" y="0"/>
+                          <a:ext cx="6448425" cy="5143500"/>
+                        </a:xfrm>
+                        <a:prstGeom prst="rect">
+                          <a:avLst/>
+                        </a:prstGeom>
+                        <a:solidFill>
+                          <a:schemeClr val="lt1"/>
+                        </a:solidFill>
+                        <a:ln w="6350">
+                          <a:solidFill>
+                            <a:prstClr val="black"/>
+                          </a:solidFill>
+                        </a:ln>
+                        <a:effectLst/>
+                      </wps:spPr>
+                      <wps:style>
+                        <a:lnRef idx="0">
+                          <a:schemeClr val="accent1"/>
+                        </a:lnRef>
+                        <a:fillRef idx="0">
+                          <a:schemeClr val="accent1"/>
+                        </a:fillRef>
+                        <a:effectRef idx="0">
+                          <a:schemeClr val="accent1"/>
+                        </a:effectRef>
+                        <a:fontRef idx="minor">
+                          <a:schemeClr val="dk1"/>
+                        </a:fontRef>
+                      </wps:style>
+                      <wps:txbx>
+                        <w:txbxContent>
+                          <w:p>
+                            <w:r>
+                              <w:rPr>
+                                <w:noProof/>
+                                <w:lang w:val="nb-NO" w:eastAsia="nb-NO"/>
+                              </w:rPr>
+                              <w:drawing>
+                                <wp:inline distT="0" distB="0" distL="0" distR="0" wp14:anchorId="06816ABC" wp14:editId="2DE85E67">
+                                  <wp:extent cx="6200775" cy="5033433"/>
+                                  <wp:effectExtent l="0" t="0" r="0" b="0"/>
+                                  <wp:docPr id="25" name="Picture 25"/>
+                                  <wp:cNvGraphicFramePr>
+                                    <a:graphicFrameLocks xmlns:a="http://schemas.openxmlformats.org/drawingml/2006/main" noChangeAspect="1"/>
+                                  </wp:cNvGraphicFramePr>
+                                  <a:graphic xmlns:a="http://schemas.openxmlformats.org/drawingml/2006/main">
+                                    <a:graphicData uri="http://schemas.openxmlformats.org/drawingml/2006/picture">
+                                      <pic:pic xmlns:pic="http://schemas.openxmlformats.org/drawingml/2006/picture">
+                                        <pic:nvPicPr>
+                                          <pic:cNvPr id="1" name=""/>
+                                          <pic:cNvPicPr/>
+                                        </pic:nvPicPr>
+                                        <pic:blipFill>
+                                          <a:blip r:embed="rId8"/>
+                                          <a:stretch>
+                                            <a:fillRect/>
+                                          </a:stretch>
+                                        </pic:blipFill>
+                                        <pic:spPr>
+                                          <a:xfrm>
+                                            <a:off x="0" y="0"/>
+                                            <a:ext cx="6206676" cy="5038223"/>
+                                          </a:xfrm>
+                                          <a:prstGeom prst="rect">
+                                            <a:avLst/>
+                                          </a:prstGeom>
+                                        </pic:spPr>
+                                      </pic:pic>
+                                    </a:graphicData>
+                                  </a:graphic>
+                                </wp:inline>
+                              </w:drawing>
+                            </w:r>
+                          </w:p>
+                        </w:txbxContent>
+                      </wps:txbx>
+                      <wps:bodyPr rot="0" spcFirstLastPara="0" vertOverflow="overflow" horzOverflow="overflow" vert="horz" wrap="square" lIns="91440" tIns="45720" rIns="91440" bIns="45720" numCol="1" spcCol="0" rtlCol="0" fromWordArt="0" anchor="t" anchorCtr="0" forceAA="0" compatLnSpc="1">
+                        <a:prstTxWarp prst="textNoShape">
+                          <a:avLst/>
+                        </a:prstTxWarp>
+                        <a:noAutofit/>
+                      </wps:bodyPr>
+                    </wps:wsp>
+                  </a:graphicData>
+                </a:graphic>
+              </wp:inline>
+            </w:drawing>
+          </mc:Choice>
+          <mc:Fallback>
+            <w:pict>
+              <v:shapetype w14:anchorId="5FD1E241" id="_x0000_t202" coordsize="21600,21600" o:spt="202" path="m,l,21600r21600,l21600,xe">
+                <v:stroke joinstyle="miter"/>
+                <v:path gradientshapeok="t" o:connecttype="rect"/>
+              </v:shapetype>
+              <v:shape id="Text Box 19" o:spid="_x0000_s1026" type="#_x0000_t202" style="width:507.75pt;height:405pt;visibility:visible;mso-wrap-style:square;mso-left-percent:-10001;mso-top-percent:-10001;mso-position-horizontal:absolute;mso-position-horizontal-relative:char;mso-position-vertical:absolute;mso-position-vertical-relative:line;mso-left-percent:-10001;mso-top-percent:-10001;v-text-anchor:top" o:gfxdata="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" fillcolor="white [3201]" strokeweight=".5pt">
+                <v:textbox>
+                  <w:txbxContent>
+                    <w:p>
+                      <w:r>
+                        <w:rPr>
+                          <w:noProof/>
+                          <w:lang w:val="nb-NO" w:eastAsia="nb-NO"/>
+                        </w:rPr>
+                        <w:drawing>
+                          <wp:inline distT="0" distB="0" distL="0" distR="0" wp14:anchorId="06816ABC" wp14:editId="2DE85E67">
+                            <wp:extent cx="6200775" cy="5033433"/>
+                            <wp:effectExtent l="0" t="0" r="0" b="0"/>
+                            <wp:docPr id="25" name="Picture 25"/>
+                            <wp:cNvGraphicFramePr>
+                              <a:graphicFrameLocks xmlns:a="http://schemas.openxmlformats.org/drawingml/2006/main" noChangeAspect="1"/>
+                            </wp:cNvGraphicFramePr>
+                            <a:graphic xmlns:a="http://schemas.openxmlformats.org/drawingml/2006/main">
+                              <a:graphicData uri="http://schemas.openxmlformats.org/drawingml/2006/picture">
+                                <pic:pic xmlns:pic="http://schemas.openxmlformats.org/drawingml/2006/picture">
+                                  <pic:nvPicPr>
+                                    <pic:cNvPr id="1" name=""/>
+                                    <pic:cNvPicPr/>
+                                  </pic:nvPicPr>
+                                  <pic:blipFill>
+                                    <a:blip r:embed="rId8"/>
+                                    <a:stretch>
+                                      <a:fillRect/>
+                                    </a:stretch>
+                                  </pic:blipFill>
+                                  <pic:spPr>
+                                    <a:xfrm>
+                                      <a:off x="0" y="0"/>
+                                      <a:ext cx="6206676" cy="5038223"/>
+                                    </a:xfrm>
+                                    <a:prstGeom prst="rect">
+                                      <a:avLst/>
+                                    </a:prstGeom>
+                                  </pic:spPr>
+                                </pic:pic>
+                              </a:graphicData>
+                            </a:graphic>
+                          </wp:inline>
+                        </w:drawing>
+                      </w:r>
+                    </w:p>
+                  </w:txbxContent>
+                </v:textbox>
+                <w10:anchorlock/>
+              </v:shape>
+            </w:pict>
+          </mc:Fallback>
+        </mc:AlternateContent>
+      </w:r>
+      <w:bookmarkEnd w:id="1"/>
+    </w:p>
+    <w:p>
+      <w:r>
+        <w:rPr>
+          <w:noProof/>
+          <w:lang w:val="nb-NO" w:eastAsia="nb-NO"/>
+        </w:rPr>
+        <w:lastRenderedPageBreak/>
+        <mc:AlternateContent>
+          <mc:Choice Requires="wps">
+            <w:drawing>
+              <wp:inline distT="0" distB="0" distL="0" distR="0">
+                <wp:extent cx="5924550" cy="5915025"/>
+                <wp:effectExtent l="0" t="0" r="0" b="0"/>
+                <wp:docPr id="6" name="Text Box 6"/>
+                <wp:cNvGraphicFramePr/>
+                <a:graphic xmlns:a="http://schemas.openxmlformats.org/drawingml/2006/main">
+                  <a:graphicData uri="http://schemas.microsoft.com/office/word/2010/wordprocessingShape">
+                    <wps:wsp>
+                      <wps:cNvSpPr txBox="1"/>
+                      <wps:spPr>
+                        <a:xfrm>
+                          <a:off x="0" y="0"/>
+                          <a:ext cx="5924550" cy="5915025"/>
+                        </a:xfrm>
+                        <a:prstGeom prst="rect">
+                          <a:avLst/>
+                        </a:prstGeom>
+                        <a:noFill/>
+                        <a:ln w="6350">
+                          <a:noFill/>
+                        </a:ln>
+                        <a:effectLst/>
+                      </wps:spPr>
+                      <wps:style>
+                        <a:lnRef idx="0">
+                          <a:schemeClr val="accent1"/>
+                        </a:lnRef>
+                        <a:fillRef idx="0">
+                          <a:schemeClr val="accent1"/>
+                        </a:fillRef>
+                        <a:effectRef idx="0">
+                          <a:schemeClr val="accent1"/>
+                        </a:effectRef>
+                        <a:fontRef idx="minor">
+                          <a:schemeClr val="dk1"/>
+                        </a:fontRef>
+                      </wps:style>
+                      <wps:txbx>
+                        <w:txbxContent>
+                          <w:p>
+                            <w:r>
+                              <w:rPr>
+                                <w:noProof/>
+                                <w:lang w:val="nb-NO" w:eastAsia="nb-NO"/>
+                              </w:rPr>
+                              <w:drawing>
+                                <wp:inline distT="0" distB="0" distL="0" distR="0" wp14:anchorId="42753B99" wp14:editId="4E97D3F0">
+                                  <wp:extent cx="5695950" cy="5807213"/>
+                                  <wp:effectExtent l="0" t="0" r="0" b="3175"/>
+                                  <wp:docPr id="9" name="Picture 9"/>
+                                  <wp:cNvGraphicFramePr>
+                                    <a:graphicFrameLocks xmlns:a="http://schemas.openxmlformats.org/drawingml/2006/main" noChangeAspect="1"/>
+                                  </wp:cNvGraphicFramePr>
+                                  <a:graphic xmlns:a="http://schemas.openxmlformats.org/drawingml/2006/main">
+                                    <a:graphicData uri="http://schemas.openxmlformats.org/drawingml/2006/picture">
+                                      <pic:pic xmlns:pic="http://schemas.openxmlformats.org/drawingml/2006/picture">
+                                        <pic:nvPicPr>
+                                          <pic:cNvPr id="1" name=""/>
+                                          <pic:cNvPicPr/>
+                                        </pic:nvPicPr>
+                                        <pic:blipFill>
+                                          <a:blip r:embed="rId9"/>
+                                          <a:stretch>
+                                            <a:fillRect/>
+                                          </a:stretch>
+                                        </pic:blipFill>
+                                        <pic:spPr>
+                                          <a:xfrm>
+                                            <a:off x="0" y="0"/>
+                                            <a:ext cx="5705262" cy="5816707"/>
+                                          </a:xfrm>
+                                          <a:prstGeom prst="rect">
+                                            <a:avLst/>
+                                          </a:prstGeom>
+                                        </pic:spPr>
+                                      </pic:pic>
+                                    </a:graphicData>
+                                  </a:graphic>
+                                </wp:inline>
+                              </w:drawing>
+                            </w:r>
+                          </w:p>
+                        </w:txbxContent>
+                      </wps:txbx>
+                      <wps:bodyPr rot="0" spcFirstLastPara="0" vertOverflow="overflow" horzOverflow="overflow" vert="horz" wrap="square" lIns="91440" tIns="45720" rIns="91440" bIns="45720" numCol="1" spcCol="0" rtlCol="0" fromWordArt="0" anchor="t" anchorCtr="0" forceAA="0" compatLnSpc="1">
+                        <a:prstTxWarp prst="textNoShape">
+                          <a:avLst/>
+                        </a:prstTxWarp>
+                        <a:noAutofit/>
+                      </wps:bodyPr>
+                    </wps:wsp>
+                  </a:graphicData>
+                </a:graphic>
+              </wp:inline>
+            </w:drawing>
+          </mc:Choice>
+          <mc:Fallback>
+            <w:pict>
+              <v:shape id="Text Box 6" o:spid="_x0000_s1027" type="#_x0000_t202" style="width:466.5pt;height:465.75pt;visibility:visible;mso-wrap-style:square;mso-left-percent:-10001;mso-top-percent:-10001;mso-position-horizontal:absolute;mso-position-horizontal-relative:char;mso-position-vertical:absolute;mso-position-vertical-relative:line;mso-left-percent:-10001;mso-top-percent:-10001;v-text-anchor:top" o:gfxdata="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" filled="f" stroked="f" strokeweight=".5pt">
+                <v:textbox>
+                  <w:txbxContent>
+                    <w:p>
+                      <w:r>
+                        <w:rPr>
+                          <w:noProof/>
+                          <w:lang w:val="nb-NO" w:eastAsia="nb-NO"/>
+                        </w:rPr>
+                        <w:drawing>
+                          <wp:inline distT="0" distB="0" distL="0" distR="0" wp14:anchorId="42753B99" wp14:editId="4E97D3F0">
+                            <wp:extent cx="5695950" cy="5807213"/>
+                            <wp:effectExtent l="0" t="0" r="0" b="3175"/>
+                            <wp:docPr id="9" name="Picture 9"/>
+                            <wp:cNvGraphicFramePr>
+                              <a:graphicFrameLocks xmlns:a="http://schemas.openxmlformats.org/drawingml/2006/main" noChangeAspect="1"/>
+                            </wp:cNvGraphicFramePr>
+                            <a:graphic xmlns:a="http://schemas.openxmlformats.org/drawingml/2006/main">
+                              <a:graphicData uri="http://schemas.openxmlformats.org/drawingml/2006/picture">
+                                <pic:pic xmlns:pic="http://schemas.openxmlformats.org/drawingml/2006/picture">
+                                  <pic:nvPicPr>
+                                    <pic:cNvPr id="1" name=""/>
+                                    <pic:cNvPicPr/>
+                                  </pic:nvPicPr>
+                                  <pic:blipFill>
+                                    <a:blip r:embed="rId9"/>
+                                    <a:stretch>
+                                      <a:fillRect/>
+                                    </a:stretch>
+                                  </pic:blipFill>
+                                  <pic:spPr>
+                                    <a:xfrm>
+                                      <a:off x="0" y="0"/>
+                                      <a:ext cx="5705262" cy="5816707"/>
+                                    </a:xfrm>
+                                    <a:prstGeom prst="rect">
+                                      <a:avLst/>
+                                    </a:prstGeom>
+                                  </pic:spPr>
+                                </pic:pic>
+                              </a:graphicData>
+                            </a:graphic>
+                          </wp:inline>
+                        </w:drawing>
+                      </w:r>
+                    </w:p>
+                  </w:txbxContent>
+                </v:textbox>
+                <w10:anchorlock/>
+              </v:shape>
+            </w:pict>
+          </mc:Fallback>
+        </mc:AlternateContent>
+      </w:r>
+    </w:p>
+    <w:p>
       <w:r>
         <w:t xml:space="preserve">Bundle dependencies are set in the </w:t>
       </w:r>
@@ -2132,11 +2473,12 @@
         <w:t xml:space="preserve"> </w:t>
       </w:r>
     </w:p>
+    <w:p/>
     <w:p>
       <w:pPr>
         <w:pStyle w:val="Heading1"/>
       </w:pPr>
-      <w:bookmarkStart w:id="1" w:name="_Toc350373602"/>
+      <w:bookmarkStart w:id="2" w:name="_Toc350373602"/>
       <w:r>
         <w:t xml:space="preserve">Setting Properties in the </w:t>
       </w:r>
@@ -2146,7 +2488,7 @@
       <w:r>
         <w:t xml:space="preserve"> Wizard</w:t>
       </w:r>
-      <w:bookmarkEnd w:id="1"/>
+      <w:bookmarkEnd w:id="2"/>
     </w:p>
     <w:p>
       <w:r>
@@ -2186,7 +2528,15 @@
         <w:t>how bundles are activated and updated</w:t>
       </w:r>
       <w:r>
-        <w:t xml:space="preserve"> are commented in this section.</w:t>
+        <w:t xml:space="preserve"> </w:t>
+      </w:r>
+      <w:proofErr w:type="gramStart"/>
+      <w:r>
+        <w:t>are commented</w:t>
+      </w:r>
+      <w:proofErr w:type="gramEnd"/>
+      <w:r>
+        <w:t xml:space="preserve"> in this section.</w:t>
       </w:r>
     </w:p>
     <w:p>
@@ -2195,6 +2545,7 @@
           <w:noProof/>
           <w:lang w:val="nb-NO" w:eastAsia="nb-NO"/>
         </w:rPr>
+        <w:lastRenderedPageBreak/>
         <mc:AlternateContent>
           <mc:Choice Requires="wps">
             <w:drawing>
@@ -2261,7 +2612,7 @@
                                           <pic:cNvPicPr/>
                                         </pic:nvPicPr>
                                         <pic:blipFill>
-                                          <a:blip r:embed="rId8"/>
+                                          <a:blip r:embed="rId10"/>
                                           <a:stretch>
                                             <a:fillRect/>
                                           </a:stretch>
@@ -2298,11 +2649,7 @@
           </mc:Choice>
           <mc:Fallback>
             <w:pict>
-              <v:shapetype w14:anchorId="10D04EEB" id="_x0000_t202" coordsize="21600,21600" o:spt="202" path="m,l,21600r21600,l21600,xe">
-                <v:stroke joinstyle="miter"/>
-                <v:path gradientshapeok="t" o:connecttype="rect"/>
-              </v:shapetype>
-              <v:shape id="Text Box 2" o:spid="_x0000_s1026" type="#_x0000_t202" style="width:333pt;height:373.5pt;visibility:visible;mso-wrap-style:square;mso-left-percent:-10001;mso-top-percent:-10001;mso-position-horizontal:absolute;mso-position-horizontal-relative:char;mso-position-vertical:absolute;mso-position-vertical-relative:line;mso-left-percent:-10001;mso-top-percent:-10001;v-text-anchor:top" o:gfxdata="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" fillcolor="white [3201]" stroked="f" strokeweight=".5pt">
+              <v:shape w14:anchorId="10D04EEB" id="Text Box 2" o:spid="_x0000_s1028" type="#_x0000_t202" style="width:333pt;height:373.5pt;visibility:visible;mso-wrap-style:square;mso-left-percent:-10001;mso-top-percent:-10001;mso-position-horizontal:absolute;mso-position-horizontal-relative:char;mso-position-vertical:absolute;mso-position-vertical-relative:line;mso-left-percent:-10001;mso-top-percent:-10001;v-text-anchor:top" o:gfxdata="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" fillcolor="white [3201]" stroked="f" strokeweight=".5pt">
                 <v:textbox>
                   <w:txbxContent>
                     <w:p>
@@ -2327,7 +2674,7 @@
                                     <pic:cNvPicPr/>
                                   </pic:nvPicPr>
                                   <pic:blipFill>
-                                    <a:blip r:embed="rId8"/>
+                                    <a:blip r:embed="rId10"/>
                                     <a:stretch>
                                       <a:fillRect/>
                                     </a:stretch>
@@ -2364,17 +2711,17 @@
       <w:pPr>
         <w:pStyle w:val="Heading2"/>
       </w:pPr>
-      <w:bookmarkStart w:id="2" w:name="_Toc350373603"/>
-      <w:bookmarkStart w:id="3" w:name="OutputFolder"/>
+      <w:bookmarkStart w:id="3" w:name="_Toc350373603"/>
+      <w:bookmarkStart w:id="4" w:name="OutputFolder"/>
       <w:r>
         <w:t>Output f</w:t>
       </w:r>
       <w:r>
         <w:t>older</w:t>
       </w:r>
-      <w:bookmarkEnd w:id="2"/>
-    </w:p>
-    <w:bookmarkEnd w:id="3"/>
+      <w:bookmarkEnd w:id="3"/>
+    </w:p>
+    <w:bookmarkEnd w:id="4"/>
     <w:p>
       <w:r>
         <w:t xml:space="preserve">This </w:t>
@@ -2392,16 +2739,36 @@
         <w:t xml:space="preserve">and is where </w:t>
       </w:r>
       <w:r>
-        <w:t xml:space="preserve">class files are ordinarily generated (and resource files, copied). </w:t>
-      </w:r>
-      <w:r>
-        <w:t xml:space="preserve"> </w:t>
-      </w:r>
-      <w:r>
-        <w:t xml:space="preserve">The location you specify in this field is </w:t>
-      </w:r>
-      <w:r>
-        <w:t xml:space="preserve">added to the Bundle-ClassPath header in the manifest file and </w:t>
+        <w:t xml:space="preserve">class files </w:t>
+      </w:r>
+      <w:proofErr w:type="gramStart"/>
+      <w:r>
+        <w:t>are ordinarily generated</w:t>
+      </w:r>
+      <w:proofErr w:type="gramEnd"/>
+      <w:r>
+        <w:t xml:space="preserve"> (and resource files, copied). </w:t>
+      </w:r>
+      <w:r>
+        <w:t xml:space="preserve"> </w:t>
+      </w:r>
+      <w:r>
+        <w:t xml:space="preserve">The location you specify in this field </w:t>
+      </w:r>
+      <w:proofErr w:type="gramStart"/>
+      <w:r>
+        <w:t xml:space="preserve">is </w:t>
+      </w:r>
+      <w:r>
+        <w:t>added to the Bundle-</w:t>
+      </w:r>
+      <w:proofErr w:type="spellStart"/>
+      <w:r>
+        <w:t>ClassPath</w:t>
+      </w:r>
+      <w:proofErr w:type="spellEnd"/>
+      <w:r>
+        <w:t xml:space="preserve"> header in the manifest file and </w:t>
       </w:r>
       <w:r>
         <w:t xml:space="preserve">used </w:t>
@@ -2418,7 +2785,7 @@
       <w:r>
         <w:t xml:space="preserve"> (See </w:t>
       </w:r>
-      <w:hyperlink r:id="rId9" w:history="1">
+      <w:hyperlink r:id="rId11" w:history="1">
         <w:r>
           <w:rPr>
             <w:rStyle w:val="Hyperlink"/>
@@ -2433,13 +2800,33 @@
         <w:t>.</w:t>
       </w:r>
       <w:r>
-        <w:t xml:space="preserve">) </w:t>
+        <w:t>)</w:t>
+      </w:r>
+      <w:proofErr w:type="gramEnd"/>
+      <w:r>
+        <w:t xml:space="preserve"> </w:t>
       </w:r>
       <w:r>
         <w:t xml:space="preserve">The </w:t>
       </w:r>
       <w:r>
-        <w:t xml:space="preserve">Bundle-ClassPath is updated automatically </w:t>
+        <w:t>Bundle-</w:t>
+      </w:r>
+      <w:proofErr w:type="spellStart"/>
+      <w:r>
+        <w:t>ClassPath</w:t>
+      </w:r>
+      <w:proofErr w:type="spellEnd"/>
+      <w:r>
+        <w:t xml:space="preserve"> </w:t>
+      </w:r>
+      <w:proofErr w:type="gramStart"/>
+      <w:r>
+        <w:t>is updated</w:t>
+      </w:r>
+      <w:proofErr w:type="gramEnd"/>
+      <w:r>
+        <w:t xml:space="preserve"> automatically </w:t>
       </w:r>
       <w:r>
         <w:t xml:space="preserve">if the </w:t>
@@ -2449,7 +2836,21 @@
           <w:rPr>
             <w:rStyle w:val="Hyperlink"/>
           </w:rPr>
-          <w:t>Update Bundle-ClassPath on Activate/Deactivate</w:t>
+          <w:t>Update Bundle-</w:t>
+        </w:r>
+        <w:proofErr w:type="spellStart"/>
+        <w:r>
+          <w:rPr>
+            <w:rStyle w:val="Hyperlink"/>
+          </w:rPr>
+          <w:t>ClassPath</w:t>
+        </w:r>
+        <w:proofErr w:type="spellEnd"/>
+        <w:r>
+          <w:rPr>
+            <w:rStyle w:val="Hyperlink"/>
+          </w:rPr>
+          <w:t xml:space="preserve"> on Activate/Deactivate</w:t>
         </w:r>
       </w:hyperlink>
       <w:r>
@@ -2463,16 +2864,15 @@
       <w:pPr>
         <w:pStyle w:val="Heading2"/>
       </w:pPr>
-      <w:bookmarkStart w:id="4" w:name="_Target_Platform"/>
-      <w:bookmarkStart w:id="5" w:name="_Ref333152223"/>
-      <w:bookmarkStart w:id="6" w:name="_Toc350373604"/>
-      <w:bookmarkEnd w:id="4"/>
-      <w:r>
-        <w:lastRenderedPageBreak/>
+      <w:bookmarkStart w:id="5" w:name="_Target_Platform"/>
+      <w:bookmarkStart w:id="6" w:name="_Ref333152223"/>
+      <w:bookmarkStart w:id="7" w:name="_Toc350373604"/>
+      <w:bookmarkEnd w:id="5"/>
+      <w:r>
         <w:t>Target Platform</w:t>
       </w:r>
-      <w:bookmarkEnd w:id="5"/>
       <w:bookmarkEnd w:id="6"/>
+      <w:bookmarkEnd w:id="7"/>
     </w:p>
     <w:p>
       <w:r>
@@ -2561,7 +2961,15 @@
         <w:t xml:space="preserve">a pure OSGi bundle project is created </w:t>
       </w:r>
       <w:r>
-        <w:t xml:space="preserve">with a dependency on the imported OSGI framework (“org.osgi,framework” package).  Selecting Eclipse </w:t>
+        <w:t>with a dependency on the imported OSGI framework (“</w:t>
+      </w:r>
+      <w:proofErr w:type="spellStart"/>
+      <w:r>
+        <w:t>org.osgi,framework</w:t>
+      </w:r>
+      <w:proofErr w:type="spellEnd"/>
+      <w:r>
+        <w:t xml:space="preserve">” package).  Selecting Eclipse </w:t>
       </w:r>
       <w:r>
         <w:t xml:space="preserve">as the target platform </w:t>
@@ -2582,7 +2990,15 @@
         <w:t xml:space="preserve">runtime </w:t>
       </w:r>
       <w:r>
-        <w:t>(“org.eclipse.core.runtime”</w:t>
+        <w:t>(“</w:t>
+      </w:r>
+      <w:proofErr w:type="spellStart"/>
+      <w:r>
+        <w:t>org.eclipse.core.runtime</w:t>
+      </w:r>
+      <w:proofErr w:type="spellEnd"/>
+      <w:r>
+        <w:t>”</w:t>
       </w:r>
       <w:r>
         <w:t xml:space="preserve"> </w:t>
@@ -2604,11 +3020,11 @@
       <w:pPr>
         <w:pStyle w:val="Heading2"/>
       </w:pPr>
-      <w:bookmarkStart w:id="7" w:name="_Toc350373605"/>
+      <w:bookmarkStart w:id="8" w:name="_Toc350373605"/>
       <w:r>
         <w:t>UI Contributions</w:t>
       </w:r>
-      <w:bookmarkEnd w:id="7"/>
+      <w:bookmarkEnd w:id="8"/>
     </w:p>
     <w:p>
       <w:r>
@@ -2675,7 +3091,15 @@
         <w:t>standard UI framework</w:t>
       </w:r>
       <w:r>
-        <w:t xml:space="preserve"> (“org.eclipse.ui” plug-in) </w:t>
+        <w:t xml:space="preserve"> (“</w:t>
+      </w:r>
+      <w:proofErr w:type="spellStart"/>
+      <w:r>
+        <w:t>org.eclipse.ui</w:t>
+      </w:r>
+      <w:proofErr w:type="spellEnd"/>
+      <w:r>
+        <w:t xml:space="preserve">” plug-in) </w:t>
       </w:r>
       <w:r>
         <w:t xml:space="preserve">in Eclipse, and </w:t>
@@ -2704,7 +3128,19 @@
         <w:t xml:space="preserve">  </w:t>
       </w:r>
       <w:r>
-        <w:t xml:space="preserve">If you select Eclipse runtime as the target platform you may or may not </w:t>
+        <w:t xml:space="preserve">If you </w:t>
+      </w:r>
+      <w:r>
+        <w:lastRenderedPageBreak/>
+        <w:t xml:space="preserve">select Eclipse runtime as the target </w:t>
+      </w:r>
+      <w:proofErr w:type="gramStart"/>
+      <w:r>
+        <w:t>platform</w:t>
+      </w:r>
+      <w:proofErr w:type="gramEnd"/>
+      <w:r>
+        <w:t xml:space="preserve"> you may or may not </w:t>
       </w:r>
       <w:r>
         <w:t>let the plug-in make UI contribu</w:t>
@@ -2806,7 +3242,7 @@
                                           <pic:cNvPicPr/>
                                         </pic:nvPicPr>
                                         <pic:blipFill>
-                                          <a:blip r:embed="rId10"/>
+                                          <a:blip r:embed="rId12"/>
                                           <a:stretch>
                                             <a:fillRect/>
                                           </a:stretch>
@@ -2843,7 +3279,7 @@
           </mc:Choice>
           <mc:Fallback>
             <w:pict>
-              <v:shape w14:anchorId="6D930554" id="Text Box 8" o:spid="_x0000_s1027" type="#_x0000_t202" style="width:405pt;height:405.75pt;visibility:visible;mso-wrap-style:square;mso-left-percent:-10001;mso-top-percent:-10001;mso-position-horizontal:absolute;mso-position-horizontal-relative:char;mso-position-vertical:absolute;mso-position-vertical-relative:line;mso-left-percent:-10001;mso-top-percent:-10001;v-text-anchor:top" o:gfxdata="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" fillcolor="white [3201]" stroked="f" strokeweight=".5pt">
+              <v:shape w14:anchorId="6D930554" id="Text Box 8" o:spid="_x0000_s1029" type="#_x0000_t202" style="width:405pt;height:405.75pt;visibility:visible;mso-wrap-style:square;mso-left-percent:-10001;mso-top-percent:-10001;mso-position-horizontal:absolute;mso-position-horizontal-relative:char;mso-position-vertical:absolute;mso-position-vertical-relative:line;mso-left-percent:-10001;mso-top-percent:-10001;v-text-anchor:top" o:gfxdata="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" fillcolor="white [3201]" stroked="f" strokeweight=".5pt">
                 <v:textbox>
                   <w:txbxContent>
                     <w:p>
@@ -2868,7 +3304,7 @@
                                     <pic:cNvPicPr/>
                                   </pic:nvPicPr>
                                   <pic:blipFill>
-                                    <a:blip r:embed="rId10"/>
+                                    <a:blip r:embed="rId12"/>
                                     <a:stretch>
                                       <a:fillRect/>
                                     </a:stretch>
@@ -2900,14 +3336,21 @@
     </w:p>
     <w:p>
       <w:r>
-        <w:lastRenderedPageBreak/>
         <w:t>When you create a plug-in with UI contributions</w:t>
       </w:r>
       <w:r>
         <w:t xml:space="preserve"> t</w:t>
       </w:r>
       <w:r>
-        <w:t xml:space="preserve">his is typically done using extensions which may be declarative (specified in plugin.xml) or dynamic (created by code).  If you use UI contributions, please </w:t>
+        <w:t xml:space="preserve">his is typically done using </w:t>
+      </w:r>
+      <w:proofErr w:type="gramStart"/>
+      <w:r>
+        <w:t>extensions which may be declarative (specified in plugin.xml)</w:t>
+      </w:r>
+      <w:proofErr w:type="gramEnd"/>
+      <w:r>
+        <w:t xml:space="preserve"> or dynamic (created by code).  If you use UI contributions, please </w:t>
       </w:r>
       <w:r>
         <w:t>check out</w:t>
@@ -2955,16 +3398,16 @@
       <w:pPr>
         <w:pStyle w:val="Heading1"/>
       </w:pPr>
-      <w:bookmarkStart w:id="8" w:name="Dependencies"/>
-      <w:bookmarkStart w:id="9" w:name="_Toc350373606"/>
+      <w:bookmarkStart w:id="9" w:name="Dependencies"/>
+      <w:bookmarkStart w:id="10" w:name="_Toc350373606"/>
       <w:r>
         <w:t xml:space="preserve">Partial </w:t>
       </w:r>
       <w:r>
         <w:t>Dependencies</w:t>
       </w:r>
-      <w:bookmarkEnd w:id="8"/>
       <w:bookmarkEnd w:id="9"/>
+      <w:bookmarkEnd w:id="10"/>
     </w:p>
     <w:p>
       <w:r>
@@ -2988,6 +3431,7 @@
       <w:r>
         <w:t xml:space="preserve"> </w:t>
       </w:r>
+      <w:proofErr w:type="gramStart"/>
       <w:r>
         <w:t xml:space="preserve">is </w:t>
       </w:r>
@@ -3012,6 +3456,7 @@
       <w:r>
         <w:t xml:space="preserve"> or the Bundle Details Page View</w:t>
       </w:r>
+      <w:proofErr w:type="gramEnd"/>
       <w:r>
         <w:t>.</w:t>
       </w:r>
@@ -3023,8 +3468,13 @@
       <w:r>
         <w:t xml:space="preserve">or initial </w:t>
       </w:r>
-      <w:r>
-        <w:t xml:space="preserve">bundle there is one set of bundles providing capabilities to </w:t>
+      <w:proofErr w:type="gramStart"/>
+      <w:r>
+        <w:t>bundle</w:t>
+      </w:r>
+      <w:proofErr w:type="gramEnd"/>
+      <w:r>
+        <w:t xml:space="preserve"> there is one set of bundles providing capabilities to </w:t>
       </w:r>
       <w:r>
         <w:t xml:space="preserve">the bundle </w:t>
@@ -3049,10 +3499,19 @@
     </w:p>
     <w:p>
       <w:r>
+        <w:lastRenderedPageBreak/>
         <w:t>Requiring</w:t>
       </w:r>
       <w:r>
-        <w:t xml:space="preserve"> bundles are always deactivated </w:t>
+        <w:t xml:space="preserve"> bundles </w:t>
+      </w:r>
+      <w:proofErr w:type="gramStart"/>
+      <w:r>
+        <w:t>are always deactivated</w:t>
+      </w:r>
+      <w:proofErr w:type="gramEnd"/>
+      <w:r>
+        <w:t xml:space="preserve"> </w:t>
       </w:r>
       <w:r>
         <w:t xml:space="preserve">when </w:t>
@@ -3097,7 +3556,15 @@
         <w:t>is</w:t>
       </w:r>
       <w:r>
-        <w:t xml:space="preserve"> activated.  In all other cases, the behavior is defined by the dependency options.</w:t>
+        <w:t xml:space="preserve"> activated.  In all other cases, the behavior </w:t>
+      </w:r>
+      <w:proofErr w:type="gramStart"/>
+      <w:r>
+        <w:t>is defined</w:t>
+      </w:r>
+      <w:proofErr w:type="gramEnd"/>
+      <w:r>
+        <w:t xml:space="preserve"> by the dependency options.</w:t>
       </w:r>
     </w:p>
     <w:p>
@@ -3172,7 +3639,7 @@
                                           <pic:cNvPicPr/>
                                         </pic:nvPicPr>
                                         <pic:blipFill>
-                                          <a:blip r:embed="rId11"/>
+                                          <a:blip r:embed="rId13"/>
                                           <a:stretch>
                                             <a:fillRect/>
                                           </a:stretch>
@@ -3209,7 +3676,7 @@
           </mc:Choice>
           <mc:Fallback>
             <w:pict>
-              <v:shape w14:anchorId="631CDDF2" id="Text Box 3" o:spid="_x0000_s1028" type="#_x0000_t202" style="width:473.25pt;height:294pt;visibility:visible;mso-wrap-style:square;mso-left-percent:-10001;mso-top-percent:-10001;mso-position-horizontal:absolute;mso-position-horizontal-relative:char;mso-position-vertical:absolute;mso-position-vertical-relative:line;mso-left-percent:-10001;mso-top-percent:-10001;v-text-anchor:top" o:gfxdata="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" fillcolor="white [3201]" stroked="f" strokeweight=".5pt">
+              <v:shape w14:anchorId="631CDDF2" id="Text Box 3" o:spid="_x0000_s1030" type="#_x0000_t202" style="width:473.25pt;height:294pt;visibility:visible;mso-wrap-style:square;mso-left-percent:-10001;mso-top-percent:-10001;mso-position-horizontal:absolute;mso-position-horizontal-relative:char;mso-position-vertical:absolute;mso-position-vertical-relative:line;mso-left-percent:-10001;mso-top-percent:-10001;v-text-anchor:top" o:gfxdata="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" fillcolor="white [3201]" stroked="f" strokeweight=".5pt">
                 <v:textbox>
                   <w:txbxContent>
                     <w:p>
@@ -3234,7 +3701,7 @@
                                     <pic:cNvPicPr/>
                                   </pic:nvPicPr>
                                   <pic:blipFill>
-                                    <a:blip r:embed="rId11"/>
+                                    <a:blip r:embed="rId13"/>
                                     <a:stretch>
                                       <a:fillRect/>
                                     </a:stretch>
@@ -3268,11 +3735,11 @@
       <w:pPr>
         <w:pStyle w:val="Heading2"/>
       </w:pPr>
-      <w:bookmarkStart w:id="10" w:name="_Toc350373607"/>
+      <w:bookmarkStart w:id="11" w:name="_Toc350373607"/>
       <w:r>
         <w:t>Default values</w:t>
       </w:r>
-      <w:bookmarkEnd w:id="10"/>
+      <w:bookmarkEnd w:id="11"/>
     </w:p>
     <w:p>
       <w:r>
@@ -3299,7 +3766,6 @@
     </w:p>
     <w:p>
       <w:r>
-        <w:lastRenderedPageBreak/>
         <w:t xml:space="preserve">Caution should be taken if you </w:t>
       </w:r>
       <w:r>
@@ -3308,12 +3774,14 @@
       <w:r>
         <w:t xml:space="preserve"> the </w:t>
       </w:r>
+      <w:proofErr w:type="gramStart"/>
       <w:r>
         <w:rPr>
           <w:i/>
         </w:rPr>
         <w:t>Single</w:t>
       </w:r>
+      <w:proofErr w:type="gramEnd"/>
       <w:r>
         <w:t xml:space="preserve"> or </w:t>
       </w:r>
@@ -3371,7 +3839,7 @@
       <w:r>
         <w:t xml:space="preserve"> due to possible stale references. See </w:t>
       </w:r>
-      <w:hyperlink r:id="rId12" w:anchor=" StaleReferences " w:history="1">
+      <w:hyperlink r:id="rId14" w:anchor=" StaleReferences " w:history="1">
         <w:r>
           <w:rPr>
             <w:rStyle w:val="Hyperlink"/>
@@ -3391,20 +3859,29 @@
     </w:p>
     <w:p>
       <w:r>
-        <w:t>Besides this all options are considered convenience options where you can tune them in such a way that dependent bundles are activated/deactivated and started/stopped automatically depending on your needs.</w:t>
+        <w:t xml:space="preserve">Besides </w:t>
+      </w:r>
+      <w:proofErr w:type="gramStart"/>
+      <w:r>
+        <w:t>this</w:t>
+      </w:r>
+      <w:proofErr w:type="gramEnd"/>
+      <w:r>
+        <w:t xml:space="preserve"> all options are considered convenience options where you can tune them in such a way that dependent bundles are activated/deactivated and started/stopped automatically depending on your needs.</w:t>
       </w:r>
     </w:p>
     <w:p>
       <w:pPr>
         <w:pStyle w:val="Heading2"/>
       </w:pPr>
-      <w:bookmarkStart w:id="11" w:name="_Toc350373608"/>
+      <w:bookmarkStart w:id="12" w:name="_Toc350373608"/>
       <w:r>
         <w:t>Sets and Graphs</w:t>
       </w:r>
-      <w:bookmarkEnd w:id="11"/>
-    </w:p>
-    <w:p>
+      <w:bookmarkEnd w:id="12"/>
+    </w:p>
+    <w:p>
+      <w:proofErr w:type="gramStart"/>
       <w:r>
         <w:t>For those of you familiar wit</w:t>
       </w:r>
@@ -3457,10 +3934,22 @@
         <w:t>s</w:t>
       </w:r>
       <w:r>
-        <w:t xml:space="preserve"> in the manifest file.  </w:t>
-      </w:r>
-      <w:r>
-        <w:t xml:space="preserve">For each option </w:t>
+        <w:t xml:space="preserve"> in the manifest file.</w:t>
+      </w:r>
+      <w:proofErr w:type="gramEnd"/>
+      <w:r>
+        <w:t xml:space="preserve">  </w:t>
+      </w:r>
+      <w:r>
+        <w:t xml:space="preserve">For each </w:t>
+      </w:r>
+      <w:proofErr w:type="gramStart"/>
+      <w:r>
+        <w:t>option</w:t>
+      </w:r>
+      <w:proofErr w:type="gramEnd"/>
+      <w:r>
+        <w:t xml:space="preserve"> </w:t>
       </w:r>
       <w:r>
         <w:t xml:space="preserve">a partial </w:t>
@@ -3492,8 +3981,13 @@
       <w:r>
         <w:t xml:space="preserve">. </w:t>
       </w:r>
-      <w:r>
-        <w:t>Thus it is possible to traverse and sort the set of workspace bundles</w:t>
+      <w:proofErr w:type="gramStart"/>
+      <w:r>
+        <w:t>Thus</w:t>
+      </w:r>
+      <w:proofErr w:type="gramEnd"/>
+      <w:r>
+        <w:t xml:space="preserve"> it is possible to traverse and sort the set of workspace bundles</w:t>
       </w:r>
       <w:r>
         <w:t xml:space="preserve"> in dependency </w:t>
@@ -3533,12 +4027,13 @@
       <w:pPr>
         <w:pStyle w:val="Heading2"/>
       </w:pPr>
-      <w:bookmarkStart w:id="12" w:name="_How_to_interpret"/>
-      <w:bookmarkStart w:id="13" w:name="_Ref347672323"/>
-      <w:bookmarkStart w:id="14" w:name="HowToInterpretTheDifferentDependencyOpti"/>
-      <w:bookmarkStart w:id="15" w:name="_Toc350373609"/>
-      <w:bookmarkEnd w:id="12"/>
-      <w:r>
+      <w:bookmarkStart w:id="13" w:name="_How_to_interpret"/>
+      <w:bookmarkStart w:id="14" w:name="_Ref347672323"/>
+      <w:bookmarkStart w:id="15" w:name="HowToInterpretTheDifferentDependencyOpti"/>
+      <w:bookmarkStart w:id="16" w:name="_Toc350373609"/>
+      <w:bookmarkEnd w:id="13"/>
+      <w:r>
+        <w:lastRenderedPageBreak/>
         <w:t>H</w:t>
       </w:r>
       <w:r>
@@ -3547,9 +4042,9 @@
       <w:r>
         <w:t>y Options</w:t>
       </w:r>
-      <w:bookmarkEnd w:id="13"/>
       <w:bookmarkEnd w:id="14"/>
       <w:bookmarkEnd w:id="15"/>
+      <w:bookmarkEnd w:id="16"/>
       <w:r>
         <w:t xml:space="preserve"> </w:t>
       </w:r>
@@ -3559,11 +4054,16 @@
         <w:t>W</w:t>
       </w:r>
       <w:r>
-        <w:t xml:space="preserve">hich bundles to include when a bundle is </w:t>
+        <w:t xml:space="preserve">hich bundles to include when a bundle </w:t>
+      </w:r>
+      <w:proofErr w:type="gramStart"/>
+      <w:r>
+        <w:t xml:space="preserve">is </w:t>
       </w:r>
       <w:r>
         <w:t>activated</w:t>
       </w:r>
+      <w:proofErr w:type="gramEnd"/>
       <w:r>
         <w:t>, deactivated,</w:t>
       </w:r>
@@ -3607,8 +4107,13 @@
         <w:t xml:space="preserve"> S = {a, b, c, d, e, f, g, h,</w:t>
       </w:r>
       <w:r>
-        <w:t xml:space="preserve"> i</w:t>
-      </w:r>
+        <w:t xml:space="preserve"> </w:t>
+      </w:r>
+      <w:proofErr w:type="spellStart"/>
+      <w:r>
+        <w:t>i</w:t>
+      </w:r>
+      <w:proofErr w:type="spellEnd"/>
       <w:r>
         <w:t>,</w:t>
       </w:r>
@@ -3736,7 +4241,7 @@
                                           <pic:cNvPicPr/>
                                         </pic:nvPicPr>
                                         <pic:blipFill>
-                                          <a:blip r:embed="rId13"/>
+                                          <a:blip r:embed="rId15"/>
                                           <a:stretch>
                                             <a:fillRect/>
                                           </a:stretch>
@@ -3779,7 +4284,7 @@
           </mc:Choice>
           <mc:Fallback>
             <w:pict>
-              <v:shape w14:anchorId="4CC54D65" id="Text Box 1" o:spid="_x0000_s1029" type="#_x0000_t202" style="position:absolute;margin-left:.05pt;margin-top:50.4pt;width:473.25pt;height:348.75pt;z-index:251658240;visibility:visible;mso-wrap-style:none;mso-width-percent:0;mso-height-percent:0;mso-wrap-distance-left:9pt;mso-wrap-distance-top:0;mso-wrap-distance-right:9pt;mso-wrap-distance-bottom:0;mso-position-horizontal:absolute;mso-position-horizontal-relative:text;mso-position-vertical:absolute;mso-position-vertical-relative:text;mso-width-percent:0;mso-height-percent:0;mso-width-relative:page;mso-height-relative:page;v-text-anchor:top" o:gfxdata="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" fillcolor="white [3201]" stroked="f" strokeweight=".5pt">
+              <v:shape w14:anchorId="4CC54D65" id="Text Box 1" o:spid="_x0000_s1031" type="#_x0000_t202" style="position:absolute;margin-left:.05pt;margin-top:50.4pt;width:473.25pt;height:348.75pt;z-index:251658240;visibility:visible;mso-wrap-style:none;mso-width-percent:0;mso-height-percent:0;mso-wrap-distance-left:9pt;mso-wrap-distance-top:0;mso-wrap-distance-right:9pt;mso-wrap-distance-bottom:0;mso-position-horizontal:absolute;mso-position-horizontal-relative:text;mso-position-vertical:absolute;mso-position-vertical-relative:text;mso-width-percent:0;mso-height-percent:0;mso-width-relative:page;mso-height-relative:page;v-text-anchor:top" o:gfxdata="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" fillcolor="white [3201]" stroked="f" strokeweight=".5pt">
                 <v:textbox>
                   <w:txbxContent>
                     <w:p>
@@ -3804,7 +4309,7 @@
                                     <pic:cNvPicPr/>
                                   </pic:nvPicPr>
                                   <pic:blipFill>
-                                    <a:blip r:embed="rId13"/>
+                                    <a:blip r:embed="rId15"/>
                                     <a:stretch>
                                       <a:fillRect/>
                                     </a:stretch>
@@ -3839,14 +4344,27 @@
     </w:p>
     <w:p>
       <w:r>
-        <w:lastRenderedPageBreak/>
         <w:t>The</w:t>
       </w:r>
       <w:r>
         <w:rPr>
           <w:i/>
         </w:rPr>
-        <w:t xml:space="preserve"> Providing and Requiring Bundles</w:t>
+        <w:t xml:space="preserve"> </w:t>
+      </w:r>
+      <w:proofErr w:type="gramStart"/>
+      <w:r>
+        <w:rPr>
+          <w:i/>
+        </w:rPr>
+        <w:t>Providing</w:t>
+      </w:r>
+      <w:proofErr w:type="gramEnd"/>
+      <w:r>
+        <w:rPr>
+          <w:i/>
+        </w:rPr>
+        <w:t xml:space="preserve"> and Requiring Bundles</w:t>
       </w:r>
       <w:r>
         <w:t xml:space="preserve"> option for deactivate and stop with {c} as the initial set is interpreted as follows:  </w:t>
@@ -3891,7 +4409,15 @@
         </w:numPr>
       </w:pPr>
       <w:r>
-        <w:t xml:space="preserve">Calculate the set of requiring bundles {a, b, c, d, e, f, i} with the providing bundles {c, d} as the initial set of bundles as calculated in step 2. </w:t>
+        <w:t xml:space="preserve">Calculate the set of requiring bundles {a, b, c, d, e, f, </w:t>
+      </w:r>
+      <w:proofErr w:type="spellStart"/>
+      <w:r>
+        <w:t>i</w:t>
+      </w:r>
+      <w:proofErr w:type="spellEnd"/>
+      <w:r>
+        <w:t xml:space="preserve">} with the providing bundles {c, d} as the initial set of bundles as calculated in step 2. </w:t>
       </w:r>
     </w:p>
     <w:p>
@@ -3910,13 +4436,22 @@
     </w:p>
     <w:p>
       <w:r>
+        <w:lastRenderedPageBreak/>
         <w:t xml:space="preserve">The same applies to the </w:t>
       </w:r>
+      <w:proofErr w:type="gramStart"/>
       <w:r>
         <w:rPr>
           <w:i/>
         </w:rPr>
-        <w:t>Requiring and Providing Bundles</w:t>
+        <w:t>Requiring</w:t>
+      </w:r>
+      <w:proofErr w:type="gramEnd"/>
+      <w:r>
+        <w:rPr>
+          <w:i/>
+        </w:rPr>
+        <w:t xml:space="preserve"> and Providing Bundles</w:t>
       </w:r>
       <w:r>
         <w:t xml:space="preserve"> option for activate and start, except that the requiring bundles are calculat</w:t>
@@ -3946,7 +4481,15 @@
         </w:numPr>
       </w:pPr>
       <w:r>
-        <w:t>Calculate the set of requiring bundles {a, b, c, i} with c as the initial bundle.  Note that the initial set of bundle(s) is always part of the result set.</w:t>
+        <w:t xml:space="preserve">Calculate the set of requiring bundles {a, b, c, </w:t>
+      </w:r>
+      <w:proofErr w:type="spellStart"/>
+      <w:r>
+        <w:t>i</w:t>
+      </w:r>
+      <w:proofErr w:type="spellEnd"/>
+      <w:r>
+        <w:t>} with c as the initial bundle.  Note that the initial set of bundle(s) is always part of the result set.</w:t>
       </w:r>
     </w:p>
     <w:p>
@@ -3958,7 +4501,23 @@
         </w:numPr>
       </w:pPr>
       <w:r>
-        <w:t xml:space="preserve">Calculate the set of providing bundles {a, b, c, d, i} with the requiring bundles {a, b, c, i} as the initial set of bundles as calculated in step 2. </w:t>
+        <w:t xml:space="preserve">Calculate the set of providing bundles {a, b, c, d, </w:t>
+      </w:r>
+      <w:proofErr w:type="spellStart"/>
+      <w:r>
+        <w:t>i</w:t>
+      </w:r>
+      <w:proofErr w:type="spellEnd"/>
+      <w:r>
+        <w:t xml:space="preserve">} with the requiring bundles {a, b, c, </w:t>
+      </w:r>
+      <w:proofErr w:type="spellStart"/>
+      <w:r>
+        <w:t>i</w:t>
+      </w:r>
+      <w:proofErr w:type="spellEnd"/>
+      <w:r>
+        <w:t xml:space="preserve">} as the initial set of bundles as calculated in step 2. </w:t>
       </w:r>
     </w:p>
     <w:p>
@@ -4002,18 +4561,26 @@
       <w:pPr>
         <w:pStyle w:val="Heading3"/>
       </w:pPr>
-      <w:bookmarkStart w:id="16" w:name="_Toc350373610"/>
+      <w:bookmarkStart w:id="17" w:name="_Toc350373610"/>
       <w:r>
         <w:t>Build Errors and Dependency Optio</w:t>
       </w:r>
       <w:r>
         <w:t>ns</w:t>
       </w:r>
-      <w:bookmarkEnd w:id="16"/>
-    </w:p>
-    <w:p>
-      <w:r>
-        <w:t>Start and Stop operations are not affected by bundle errors</w:t>
+      <w:bookmarkEnd w:id="17"/>
+    </w:p>
+    <w:p>
+      <w:r>
+        <w:t xml:space="preserve">Start and Stop operations </w:t>
+      </w:r>
+      <w:proofErr w:type="gramStart"/>
+      <w:r>
+        <w:t>are not affected</w:t>
+      </w:r>
+      <w:proofErr w:type="gramEnd"/>
+      <w:r>
+        <w:t xml:space="preserve"> by bundle errors</w:t>
       </w:r>
       <w:r>
         <w:t xml:space="preserve">. </w:t>
@@ -4025,7 +4592,15 @@
         <w:t>D</w:t>
       </w:r>
       <w:r>
-        <w:t xml:space="preserve">eactivating bundles with build errors prohibit activation of the affected bundles until the errors are corrected. </w:t>
+        <w:t xml:space="preserve">eactivating bundles with build errors prohibit activation of the affected bundles until the errors </w:t>
+      </w:r>
+      <w:proofErr w:type="gramStart"/>
+      <w:r>
+        <w:t>are corrected</w:t>
+      </w:r>
+      <w:proofErr w:type="gramEnd"/>
+      <w:r>
+        <w:t xml:space="preserve">. </w:t>
       </w:r>
       <w:r>
         <w:t>Affected bundles are</w:t>
@@ -4043,7 +4618,15 @@
         <w:t xml:space="preserve"> </w:t>
       </w:r>
       <w:r>
-        <w:t xml:space="preserve">Only providing bundles of bundles with build errors are activated. </w:t>
+        <w:t xml:space="preserve">Only providing bundles of bundles with build errors </w:t>
+      </w:r>
+      <w:proofErr w:type="gramStart"/>
+      <w:r>
+        <w:t>are activated</w:t>
+      </w:r>
+      <w:proofErr w:type="gramEnd"/>
+      <w:r>
+        <w:t xml:space="preserve">. </w:t>
       </w:r>
       <w:r>
         <w:t xml:space="preserve">To which extend </w:t>
@@ -4069,7 +4652,7 @@
       <w:r>
         <w:t xml:space="preserve"> </w:t>
       </w:r>
-      <w:hyperlink r:id="rId14" w:history="1">
+      <w:hyperlink r:id="rId16" w:history="1">
         <w:r>
           <w:rPr>
             <w:rStyle w:val="Hyperlink"/>
@@ -4091,18 +4674,26 @@
       <w:pPr>
         <w:pStyle w:val="Heading2"/>
       </w:pPr>
-      <w:bookmarkStart w:id="17" w:name="_Toc350373611"/>
+      <w:bookmarkStart w:id="18" w:name="_Toc350373611"/>
       <w:r>
         <w:t>Global Bundle commands</w:t>
       </w:r>
-      <w:bookmarkEnd w:id="17"/>
-    </w:p>
-    <w:p>
-      <w:r>
-        <w:t xml:space="preserve">When activating, deactivating, starting or stopping bundles from the Bundle main menu all possible candidate bundles in the workspace are included in the selected operation and automatically becomes the set of initial bundles. As noted, initial bundles are always included in the result set.  Dependent bundles are then either in the initial set or </w:t>
-      </w:r>
-      <w:r>
-        <w:t>already part of the result set.</w:t>
+      <w:bookmarkEnd w:id="18"/>
+    </w:p>
+    <w:p>
+      <w:r>
+        <w:t xml:space="preserve">When activating, deactivating, starting or stopping bundles from the Bundle main menu all possible candidate bundles in the workspace are included in the selected operation and automatically becomes the set of initial bundles. As noted, initial bundles are always included in the result set.  Dependent bundles are then </w:t>
+      </w:r>
+      <w:proofErr w:type="gramStart"/>
+      <w:r>
+        <w:t xml:space="preserve">either in the initial set or </w:t>
+      </w:r>
+      <w:r>
+        <w:t>already part</w:t>
+      </w:r>
+      <w:proofErr w:type="gramEnd"/>
+      <w:r>
+        <w:t xml:space="preserve"> of the result set.</w:t>
       </w:r>
       <w:r>
         <w:t xml:space="preserve"> The consequence of this is that the Partial Dependency options have no effect on global bundle commands initiated from the Bundle main menu.</w:t>
@@ -4112,20 +4703,20 @@
       <w:pPr>
         <w:pStyle w:val="Heading1"/>
       </w:pPr>
-      <w:bookmarkStart w:id="18" w:name="_Refresh_on_Update"/>
-      <w:bookmarkStart w:id="19" w:name="_Ref347479490"/>
-      <w:bookmarkStart w:id="20" w:name="RefreshOnUpdate"/>
-      <w:bookmarkStart w:id="21" w:name="_Toc350373612"/>
-      <w:bookmarkEnd w:id="18"/>
+      <w:bookmarkStart w:id="19" w:name="_Refresh_on_Update"/>
+      <w:bookmarkStart w:id="20" w:name="_Ref347479490"/>
+      <w:bookmarkStart w:id="21" w:name="RefreshOnUpdate"/>
+      <w:bookmarkStart w:id="22" w:name="_Toc350373612"/>
+      <w:bookmarkEnd w:id="19"/>
       <w:r>
         <w:t xml:space="preserve">Refresh </w:t>
       </w:r>
       <w:r>
         <w:t>on Update</w:t>
       </w:r>
-      <w:bookmarkEnd w:id="19"/>
       <w:bookmarkEnd w:id="20"/>
       <w:bookmarkEnd w:id="21"/>
+      <w:bookmarkEnd w:id="22"/>
     </w:p>
     <w:p>
       <w:r>
@@ -4137,8 +4728,13 @@
       <w:r>
         <w:t xml:space="preserve">to old bundle revisions </w:t>
       </w:r>
-      <w:r>
-        <w:t>is cleaned up by the refresh command.</w:t>
+      <w:proofErr w:type="gramStart"/>
+      <w:r>
+        <w:t>is cleaned up</w:t>
+      </w:r>
+      <w:proofErr w:type="gramEnd"/>
+      <w:r>
+        <w:t xml:space="preserve"> by the refresh command.</w:t>
       </w:r>
       <w:r>
         <w:t xml:space="preserve"> </w:t>
@@ -4167,7 +4763,6 @@
     </w:p>
     <w:p>
       <w:r>
-        <w:lastRenderedPageBreak/>
         <w:t xml:space="preserve">When the </w:t>
       </w:r>
       <w:r>
@@ -4182,12 +4777,14 @@
       <w:r>
         <w:t xml:space="preserve">option </w:t>
       </w:r>
+      <w:proofErr w:type="gramStart"/>
       <w:r>
         <w:t>is switched on</w:t>
       </w:r>
       <w:r>
         <w:t>,</w:t>
       </w:r>
+      <w:proofErr w:type="gramEnd"/>
       <w:r>
         <w:t xml:space="preserve"> new wirings between the updated bundle</w:t>
       </w:r>
@@ -4226,18 +4823,28 @@
       <w:r>
         <w:t xml:space="preserve">uild errors </w:t>
       </w:r>
-      <w:r>
-        <w:t>are introduced in already</w:t>
+      <w:proofErr w:type="gramStart"/>
+      <w:r>
+        <w:t>are introduced</w:t>
+      </w:r>
+      <w:proofErr w:type="gramEnd"/>
+      <w:r>
+        <w:t xml:space="preserve"> in already</w:t>
       </w:r>
       <w:r>
         <w:t xml:space="preserve"> activated bundles and such bundles are members of the calculated requiring dependency closure to refresh a path of bundles including all requiring and providing bundles of the error bundles from the requiring dependency closure are </w:t>
       </w:r>
       <w:r>
-        <w:t xml:space="preserve">removed. The removed bundles that are not </w:t>
+        <w:t xml:space="preserve">removed. The removed bundles that </w:t>
+      </w:r>
+      <w:proofErr w:type="gramStart"/>
+      <w:r>
+        <w:t xml:space="preserve">are not </w:t>
       </w:r>
       <w:r>
         <w:t>refreshed</w:t>
       </w:r>
+      <w:proofErr w:type="gramEnd"/>
       <w:r>
         <w:t xml:space="preserve"> retain their current revision with its wirings.</w:t>
       </w:r>
@@ -4262,11 +4869,16 @@
         <w:t>option</w:t>
       </w:r>
       <w:r>
-        <w:t xml:space="preserve"> is switched off</w:t>
+        <w:t xml:space="preserve"> </w:t>
+      </w:r>
+      <w:proofErr w:type="gramStart"/>
+      <w:r>
+        <w:t>is switched off</w:t>
       </w:r>
       <w:r>
         <w:t>,</w:t>
       </w:r>
+      <w:proofErr w:type="gramEnd"/>
       <w:r>
         <w:t xml:space="preserve"> e</w:t>
       </w:r>
@@ -4277,10 +4889,30 @@
         <w:t xml:space="preserve"> </w:t>
       </w:r>
       <w:r>
-        <w:t xml:space="preserve">experience that the number of revisions for a bundle is greater than one when the option is switched off. Turning this option on </w:t>
-      </w:r>
-      <w:r>
-        <w:t xml:space="preserve">or issuing a manual Refresh command </w:t>
+        <w:t xml:space="preserve">experience that the number of revisions for a </w:t>
+      </w:r>
+      <w:r>
+        <w:lastRenderedPageBreak/>
+        <w:t xml:space="preserve">bundle is greater than one when the option </w:t>
+      </w:r>
+      <w:proofErr w:type="gramStart"/>
+      <w:r>
+        <w:t>is switched off</w:t>
+      </w:r>
+      <w:proofErr w:type="gramEnd"/>
+      <w:r>
+        <w:t xml:space="preserve">. Turning this option on </w:t>
+      </w:r>
+      <w:r>
+        <w:t xml:space="preserve">or </w:t>
+      </w:r>
+      <w:proofErr w:type="gramStart"/>
+      <w:r>
+        <w:t>issuing</w:t>
+      </w:r>
+      <w:proofErr w:type="gramEnd"/>
+      <w:r>
+        <w:t xml:space="preserve"> a manual Refresh command </w:t>
       </w:r>
       <w:r>
         <w:t xml:space="preserve">should </w:t>
@@ -4289,10 +4921,18 @@
         <w:t>ens</w:t>
       </w:r>
       <w:r>
-        <w:t>ure only one revision per bundle. The number of revisions for a bundle may be f</w:t>
-      </w:r>
-      <w:r>
-        <w:t xml:space="preserve">ound in </w:t>
+        <w:t xml:space="preserve">ure only one revision per bundle. The number of revisions for a bundle </w:t>
+      </w:r>
+      <w:proofErr w:type="gramStart"/>
+      <w:r>
+        <w:t>may be f</w:t>
+      </w:r>
+      <w:r>
+        <w:t>ound</w:t>
+      </w:r>
+      <w:proofErr w:type="gramEnd"/>
+      <w:r>
+        <w:t xml:space="preserve"> in </w:t>
       </w:r>
       <w:r>
         <w:t xml:space="preserve">the List </w:t>
@@ -4408,10 +5048,18 @@
         <w:t>ers</w:t>
       </w:r>
       <w:r>
-        <w:t xml:space="preserve"> an update</w:t>
-      </w:r>
-      <w:r>
-        <w:t xml:space="preserve"> which creates a new </w:t>
+        <w:t xml:space="preserve"> an </w:t>
+      </w:r>
+      <w:proofErr w:type="gramStart"/>
+      <w:r>
+        <w:t>update</w:t>
+      </w:r>
+      <w:r>
+        <w:t xml:space="preserve"> which</w:t>
+      </w:r>
+      <w:proofErr w:type="gramEnd"/>
+      <w:r>
+        <w:t xml:space="preserve"> creates a new </w:t>
       </w:r>
       <w:r>
         <w:t xml:space="preserve">current </w:t>
@@ -4512,10 +5160,18 @@
         <w:t xml:space="preserve">requiring </w:t>
       </w:r>
       <w:r>
-        <w:t>bundle (A) is</w:t>
-      </w:r>
-      <w:r>
-        <w:t xml:space="preserve"> wired to </w:t>
+        <w:t xml:space="preserve">bundle </w:t>
+      </w:r>
+      <w:proofErr w:type="gramStart"/>
+      <w:r>
+        <w:t>(A) is</w:t>
+      </w:r>
+      <w:r>
+        <w:t xml:space="preserve"> wired</w:t>
+      </w:r>
+      <w:proofErr w:type="gramEnd"/>
+      <w:r>
+        <w:t xml:space="preserve"> to </w:t>
       </w:r>
       <w:r>
         <w:t>a previous</w:t>
@@ -4576,13 +5232,13 @@
       <w:pPr>
         <w:pStyle w:val="Heading1"/>
       </w:pPr>
-      <w:bookmarkStart w:id="22" w:name="UpdateOnBuild"/>
-      <w:bookmarkStart w:id="23" w:name="_Toc350373613"/>
+      <w:bookmarkStart w:id="23" w:name="UpdateOnBuild"/>
+      <w:bookmarkStart w:id="24" w:name="_Toc350373613"/>
       <w:r>
         <w:t>Update on Build</w:t>
       </w:r>
-      <w:bookmarkEnd w:id="22"/>
       <w:bookmarkEnd w:id="23"/>
+      <w:bookmarkEnd w:id="24"/>
     </w:p>
     <w:p>
       <w:r>
@@ -4610,7 +5266,15 @@
         <w:t xml:space="preserve">bundle </w:t>
       </w:r>
       <w:r>
-        <w:t xml:space="preserve">projects that have been built </w:t>
+        <w:t xml:space="preserve">projects that </w:t>
+      </w:r>
+      <w:proofErr w:type="gramStart"/>
+      <w:r>
+        <w:t>have been built</w:t>
+      </w:r>
+      <w:proofErr w:type="gramEnd"/>
+      <w:r>
+        <w:t xml:space="preserve"> </w:t>
       </w:r>
       <w:r>
         <w:t xml:space="preserve">since last update </w:t>
@@ -4646,11 +5310,16 @@
         <w:t xml:space="preserve">activated </w:t>
       </w:r>
       <w:r>
-        <w:t xml:space="preserve">bundle projects that have been </w:t>
+        <w:t xml:space="preserve">bundle projects that </w:t>
+      </w:r>
+      <w:proofErr w:type="gramStart"/>
+      <w:r>
+        <w:t xml:space="preserve">have been </w:t>
       </w:r>
       <w:r>
         <w:t>built</w:t>
       </w:r>
+      <w:proofErr w:type="gramEnd"/>
       <w:r>
         <w:t xml:space="preserve"> since last update</w:t>
       </w:r>
@@ -4663,7 +5332,7 @@
       <w:r>
         <w:t xml:space="preserve">See </w:t>
       </w:r>
-      <w:hyperlink r:id="rId15" w:anchor="UpdateBundlesManually" w:history="1">
+      <w:hyperlink r:id="rId17" w:anchor="UpdateBundlesManually" w:history="1">
         <w:r>
           <w:rPr>
             <w:rStyle w:val="Hyperlink"/>
@@ -4691,10 +5360,34 @@
         <w:t xml:space="preserve"> </w:t>
       </w:r>
       <w:r>
-        <w:t>option is switched on and resolved if the option is switched off.</w:t>
-      </w:r>
-      <w:r>
-        <w:t xml:space="preserve"> Note that activating a bundle project in an activated workspace is always updated after it is built as part of the activation process. Thus this option </w:t>
+        <w:t xml:space="preserve">option </w:t>
+      </w:r>
+      <w:proofErr w:type="gramStart"/>
+      <w:r>
+        <w:t>is switched on</w:t>
+      </w:r>
+      <w:proofErr w:type="gramEnd"/>
+      <w:r>
+        <w:t xml:space="preserve"> and resolved if the option is switched off.</w:t>
+      </w:r>
+      <w:r>
+        <w:t xml:space="preserve"> Note that activating a bundle project in an activated workspace </w:t>
+      </w:r>
+      <w:proofErr w:type="gramStart"/>
+      <w:r>
+        <w:t>is always updated</w:t>
+      </w:r>
+      <w:proofErr w:type="gramEnd"/>
+      <w:r>
+        <w:t xml:space="preserve"> after it is built as part of the activation process. </w:t>
+      </w:r>
+      <w:proofErr w:type="gramStart"/>
+      <w:r>
+        <w:t>Thus</w:t>
+      </w:r>
+      <w:proofErr w:type="gramEnd"/>
+      <w:r>
+        <w:t xml:space="preserve"> this option </w:t>
       </w:r>
       <w:r>
         <w:t xml:space="preserve">first becomes operative </w:t>
@@ -4725,28 +5418,36 @@
       <w:pPr>
         <w:pStyle w:val="Heading1"/>
       </w:pPr>
-      <w:bookmarkStart w:id="24" w:name="_Update_Bundle_Class-Path"/>
-      <w:bookmarkStart w:id="25" w:name="_Update_Bundle-ClassPath_on"/>
-      <w:bookmarkStart w:id="26" w:name="_Ref333150834"/>
-      <w:bookmarkStart w:id="27" w:name="AddbintoBundleClassPathonActivate"/>
-      <w:bookmarkStart w:id="28" w:name="_Toc350373614"/>
-      <w:bookmarkEnd w:id="24"/>
+      <w:bookmarkStart w:id="25" w:name="_Update_Bundle_Class-Path"/>
+      <w:bookmarkStart w:id="26" w:name="_Update_Bundle-ClassPath_on"/>
+      <w:bookmarkStart w:id="27" w:name="_Ref333150834"/>
+      <w:bookmarkStart w:id="28" w:name="AddbintoBundleClassPathonActivate"/>
+      <w:bookmarkStart w:id="29" w:name="_Toc350373614"/>
       <w:bookmarkEnd w:id="25"/>
+      <w:bookmarkEnd w:id="26"/>
       <w:r>
         <w:t>Update</w:t>
       </w:r>
       <w:r>
-        <w:t xml:space="preserve"> Bundle-Class</w:t>
-      </w:r>
-      <w:r>
-        <w:t>Path on Activate</w:t>
-      </w:r>
-      <w:bookmarkEnd w:id="26"/>
+        <w:t xml:space="preserve"> Bundle-</w:t>
+      </w:r>
+      <w:proofErr w:type="spellStart"/>
+      <w:r>
+        <w:t>Class</w:t>
+      </w:r>
+      <w:r>
+        <w:t>Path</w:t>
+      </w:r>
+      <w:proofErr w:type="spellEnd"/>
+      <w:r>
+        <w:t xml:space="preserve"> on Activate</w:t>
+      </w:r>
       <w:bookmarkEnd w:id="27"/>
+      <w:bookmarkEnd w:id="28"/>
       <w:r>
         <w:t>/Deactivate</w:t>
       </w:r>
-      <w:bookmarkEnd w:id="28"/>
+      <w:bookmarkEnd w:id="29"/>
     </w:p>
     <w:p>
       <w:r>
@@ -4771,17 +5472,21 @@
         <w:t xml:space="preserve"> files are stored</w:t>
       </w:r>
       <w:r>
-        <w:t>. The path to the generated class files are</w:t>
-      </w:r>
-      <w:r>
-        <w:t xml:space="preserve"> needed when a bundle project is started.</w:t>
-      </w:r>
-      <w:r>
-        <w:t xml:space="preserve"> The default output location is </w:t>
-      </w:r>
-      <w:r>
-        <w:lastRenderedPageBreak/>
-        <w:t xml:space="preserve">initially set in the </w:t>
+        <w:t xml:space="preserve">. The path to the generated class files </w:t>
+      </w:r>
+      <w:proofErr w:type="gramStart"/>
+      <w:r>
+        <w:t>are</w:t>
+      </w:r>
+      <w:r>
+        <w:t xml:space="preserve"> needed</w:t>
+      </w:r>
+      <w:proofErr w:type="gramEnd"/>
+      <w:r>
+        <w:t xml:space="preserve"> when a bundle project is started.</w:t>
+      </w:r>
+      <w:r>
+        <w:t xml:space="preserve"> The default output location is initially set in the </w:t>
       </w:r>
       <w:hyperlink w:anchor="OutputFolder" w:history="1">
         <w:r>
@@ -4852,7 +5557,21 @@
         <w:rPr>
           <w:i/>
         </w:rPr>
-        <w:t>Update Bundle-ClassPath on Activate</w:t>
+        <w:t>Update Bundle-</w:t>
+      </w:r>
+      <w:proofErr w:type="spellStart"/>
+      <w:r>
+        <w:rPr>
+          <w:i/>
+        </w:rPr>
+        <w:t>ClassPath</w:t>
+      </w:r>
+      <w:proofErr w:type="spellEnd"/>
+      <w:r>
+        <w:rPr>
+          <w:i/>
+        </w:rPr>
+        <w:t xml:space="preserve"> on Activate</w:t>
       </w:r>
       <w:r>
         <w:rPr>
@@ -4905,6 +5624,7 @@
     </w:p>
     <w:p>
       <w:r>
+        <w:lastRenderedPageBreak/>
         <w:t>I</w:t>
       </w:r>
       <w:r>
@@ -4914,17 +5634,30 @@
         <w:t>this</w:t>
       </w:r>
       <w:r>
-        <w:t xml:space="preserve"> option is turned off, no action is t</w:t>
+        <w:t xml:space="preserve"> option </w:t>
+      </w:r>
+      <w:proofErr w:type="gramStart"/>
+      <w:r>
+        <w:t>is turned off,</w:t>
+      </w:r>
+      <w:proofErr w:type="gramEnd"/>
+      <w:r>
+        <w:t xml:space="preserve"> no action is t</w:t>
       </w:r>
       <w:r>
         <w:t>aken to update the Bundle</w:t>
       </w:r>
       <w:r>
-        <w:t>-Class</w:t>
+        <w:t>-</w:t>
+      </w:r>
+      <w:proofErr w:type="spellStart"/>
+      <w:r>
+        <w:t>Class</w:t>
       </w:r>
       <w:r>
         <w:t>Path</w:t>
       </w:r>
+      <w:proofErr w:type="spellEnd"/>
       <w:r>
         <w:t xml:space="preserve"> on activation</w:t>
       </w:r>
@@ -4935,8 +5668,13 @@
         <w:t xml:space="preserve"> If the </w:t>
       </w:r>
       <w:r>
-        <w:t>Bundle-ClassPath</w:t>
-      </w:r>
+        <w:t>Bundle-</w:t>
+      </w:r>
+      <w:proofErr w:type="spellStart"/>
+      <w:r>
+        <w:t>ClassPath</w:t>
+      </w:r>
+      <w:proofErr w:type="spellEnd"/>
       <w:r>
         <w:t xml:space="preserve"> </w:t>
       </w:r>
@@ -4964,8 +5702,13 @@
       <w:r>
         <w:t>update the Bundle-</w:t>
       </w:r>
-      <w:r>
-        <w:t xml:space="preserve">ClassPath </w:t>
+      <w:proofErr w:type="spellStart"/>
+      <w:r>
+        <w:t>ClassPath</w:t>
+      </w:r>
+      <w:proofErr w:type="spellEnd"/>
+      <w:r>
+        <w:t xml:space="preserve"> </w:t>
       </w:r>
       <w:r>
         <w:t xml:space="preserve">for already activated bundles </w:t>
@@ -4977,12 +5720,23 @@
         <w:t>the main menu</w:t>
       </w:r>
       <w:r>
-        <w:t>. For full control you can add and remove the default output location in the Bundle-ClassPath on</w:t>
-      </w:r>
-      <w:bookmarkStart w:id="29" w:name="_GoBack"/>
-      <w:bookmarkEnd w:id="29"/>
-      <w:r>
-        <w:t xml:space="preserve"> any  – deactivated and activated - bundle project from</w:t>
+        <w:t>. For full control you can add and remove the default output location in the Bundle-</w:t>
+      </w:r>
+      <w:proofErr w:type="spellStart"/>
+      <w:r>
+        <w:t>ClassPath</w:t>
+      </w:r>
+      <w:proofErr w:type="spellEnd"/>
+      <w:r>
+        <w:t xml:space="preserve"> on </w:t>
+      </w:r>
+      <w:proofErr w:type="gramStart"/>
+      <w:r>
+        <w:t>any  –</w:t>
+      </w:r>
+      <w:proofErr w:type="gramEnd"/>
+      <w:r>
+        <w:t xml:space="preserve"> deactivated and activated - bundle project from</w:t>
       </w:r>
       <w:r>
         <w:t xml:space="preserve"> </w:t>
@@ -5003,13 +5757,45 @@
       </w:pPr>
       <w:bookmarkStart w:id="30" w:name="_Toc350373615"/>
       <w:r>
-        <w:t>Use the osgi.dev System Property</w:t>
+        <w:t xml:space="preserve">Use the </w:t>
+      </w:r>
+      <w:proofErr w:type="spellStart"/>
+      <w:r>
+        <w:t>osgi.dev</w:t>
+      </w:r>
+      <w:proofErr w:type="spellEnd"/>
+      <w:r>
+        <w:t xml:space="preserve"> System Property</w:t>
       </w:r>
       <w:bookmarkEnd w:id="30"/>
     </w:p>
     <w:p>
       <w:r>
-        <w:t>If you don’t like the idea of updating the Bundle-ClassPath when activating and deactivating bundle projects you can set the osgi.dev system property in the configuration.ini file to the default output folder.</w:t>
+        <w:t xml:space="preserve">If you </w:t>
+      </w:r>
+      <w:proofErr w:type="gramStart"/>
+      <w:r>
+        <w:t>don’t</w:t>
+      </w:r>
+      <w:proofErr w:type="gramEnd"/>
+      <w:r>
+        <w:t xml:space="preserve"> like the idea of updating the Bundle-</w:t>
+      </w:r>
+      <w:proofErr w:type="spellStart"/>
+      <w:r>
+        <w:t>ClassPath</w:t>
+      </w:r>
+      <w:proofErr w:type="spellEnd"/>
+      <w:r>
+        <w:t xml:space="preserve"> when activating and deactivating bundle projects you can set the </w:t>
+      </w:r>
+      <w:proofErr w:type="spellStart"/>
+      <w:r>
+        <w:t>osgi.dev</w:t>
+      </w:r>
+      <w:proofErr w:type="spellEnd"/>
+      <w:r>
+        <w:t xml:space="preserve"> system property in the configuration.ini file to the default output folder.</w:t>
       </w:r>
       <w:r>
         <w:t xml:space="preserve"> The configuration.</w:t>
@@ -5043,45 +5829,74 @@
       <w:r>
         <w:t xml:space="preserve">The setting in the configuration.ini can then be specified as </w:t>
       </w:r>
+      <w:proofErr w:type="spellStart"/>
       <w:r>
         <w:rPr>
           <w:i/>
         </w:rPr>
-        <w:t>osgi.dev=bin</w:t>
-      </w:r>
+        <w:t>osgi.dev</w:t>
+      </w:r>
+      <w:proofErr w:type="spellEnd"/>
       <w:r>
         <w:rPr>
           <w:i/>
         </w:rPr>
-        <w:t xml:space="preserve"> </w:t>
-      </w:r>
-      <w:r>
-        <w:t xml:space="preserve">where bin </w:t>
-      </w:r>
-      <w:r>
-        <w:t xml:space="preserve">(or what you have changed it to) </w:t>
-      </w:r>
-      <w:r>
-        <w:t xml:space="preserve">is the default output folder. When the </w:t>
-      </w:r>
-      <w:r>
-        <w:t xml:space="preserve">osgi.dev </w:t>
-      </w:r>
-      <w:r>
-        <w:t>system</w:t>
-      </w:r>
-      <w:r>
-        <w:t xml:space="preserve"> property is set you can turn</w:t>
-      </w:r>
-      <w:r>
-        <w:t xml:space="preserve"> the </w:t>
+        <w:t>=bin</w:t>
       </w:r>
       <w:r>
         <w:rPr>
           <w:i/>
         </w:rPr>
-        <w:t>Update Bundle-ClassPath</w:t>
-      </w:r>
+        <w:t xml:space="preserve"> </w:t>
+      </w:r>
+      <w:r>
+        <w:t xml:space="preserve">where bin </w:t>
+      </w:r>
+      <w:r>
+        <w:t xml:space="preserve">(or what you have changed it to) </w:t>
+      </w:r>
+      <w:r>
+        <w:t xml:space="preserve">is the default output folder. When the </w:t>
+      </w:r>
+      <w:proofErr w:type="spellStart"/>
+      <w:r>
+        <w:t>osgi.dev</w:t>
+      </w:r>
+      <w:proofErr w:type="spellEnd"/>
+      <w:r>
+        <w:t xml:space="preserve"> </w:t>
+      </w:r>
+      <w:r>
+        <w:t>system</w:t>
+      </w:r>
+      <w:r>
+        <w:t xml:space="preserve"> property is </w:t>
+      </w:r>
+      <w:proofErr w:type="gramStart"/>
+      <w:r>
+        <w:t>set</w:t>
+      </w:r>
+      <w:proofErr w:type="gramEnd"/>
+      <w:r>
+        <w:t xml:space="preserve"> you can turn</w:t>
+      </w:r>
+      <w:r>
+        <w:t xml:space="preserve"> the </w:t>
+      </w:r>
+      <w:r>
+        <w:rPr>
+          <w:i/>
+        </w:rPr>
+        <w:t>Update Bundle-</w:t>
+      </w:r>
+      <w:proofErr w:type="spellStart"/>
+      <w:r>
+        <w:rPr>
+          <w:i/>
+        </w:rPr>
+        <w:t>ClassPath</w:t>
+      </w:r>
+      <w:proofErr w:type="spellEnd"/>
       <w:r>
         <w:rPr>
           <w:i/>
@@ -5094,13 +5909,45 @@
     </w:p>
     <w:p>
       <w:r>
-        <w:t>It is also possible to reference a properties file as a parameter to the osgi.dev system property. The output folder of each activated bundle is then updated with the bundle symbolic name as the key and the output folder as the attribute in the specified prope</w:t>
-      </w:r>
-      <w:r>
-        <w:t>rty file (e.g. osgi.dev=file:c:\</w:t>
-      </w:r>
-      <w:r>
-        <w:t xml:space="preserve">prj\dev.properties). This is more dynamic and useful when bundles have different output folders or the output folder of a bundle is changed during an Eclipse session. </w:t>
+        <w:t xml:space="preserve">It is also possible to reference a properties file as a parameter to the </w:t>
+      </w:r>
+      <w:proofErr w:type="spellStart"/>
+      <w:r>
+        <w:t>osgi.dev</w:t>
+      </w:r>
+      <w:proofErr w:type="spellEnd"/>
+      <w:r>
+        <w:t xml:space="preserve"> system property. The output folder of each activated bundle </w:t>
+      </w:r>
+      <w:proofErr w:type="gramStart"/>
+      <w:r>
+        <w:t>is then updated</w:t>
+      </w:r>
+      <w:proofErr w:type="gramEnd"/>
+      <w:r>
+        <w:t xml:space="preserve"> with the bundle symbolic name as the key and the output folder as the attribute in the specified prope</w:t>
+      </w:r>
+      <w:r>
+        <w:t xml:space="preserve">rty file (e.g. </w:t>
+      </w:r>
+      <w:proofErr w:type="spellStart"/>
+      <w:r>
+        <w:t>osgi.dev</w:t>
+      </w:r>
+      <w:proofErr w:type="spellEnd"/>
+      <w:r>
+        <w:t>=file:c:\</w:t>
+      </w:r>
+      <w:r>
+        <w:t xml:space="preserve">prj\dev.properties). This is more dynamic and useful when bundles have different output folders or the output folder of a bundle </w:t>
+      </w:r>
+      <w:proofErr w:type="gramStart"/>
+      <w:r>
+        <w:t>is changed</w:t>
+      </w:r>
+      <w:proofErr w:type="gramEnd"/>
+      <w:r>
+        <w:t xml:space="preserve"> during an Eclipse session. </w:t>
       </w:r>
     </w:p>
     <w:p>
@@ -5121,10 +5968,31 @@
     </w:p>
     <w:p>
       <w:r>
-        <w:t>If you later override the default location by setting the output folder per source folder (See the Java Build-Path entry in the project properties dialog) you must manually add the new output location to the Bundle-ClassPath</w:t>
-      </w:r>
-      <w:r>
-        <w:t xml:space="preserve"> or use the osgi.dev </w:t>
+        <w:t xml:space="preserve">If you later override the </w:t>
+      </w:r>
+      <w:proofErr w:type="gramStart"/>
+      <w:r>
+        <w:t>default</w:t>
+      </w:r>
+      <w:proofErr w:type="gramEnd"/>
+      <w:r>
+        <w:t xml:space="preserve"> location by setting the output folder per source folder (See the Java Build-Path entry in the project properties dialog) you must manually add the new output location to the Bundle-</w:t>
+      </w:r>
+      <w:proofErr w:type="spellStart"/>
+      <w:r>
+        <w:t>ClassPath</w:t>
+      </w:r>
+      <w:proofErr w:type="spellEnd"/>
+      <w:r>
+        <w:t xml:space="preserve"> or use the </w:t>
+      </w:r>
+      <w:proofErr w:type="spellStart"/>
+      <w:r>
+        <w:t>osgi.dev</w:t>
+      </w:r>
+      <w:proofErr w:type="spellEnd"/>
+      <w:r>
+        <w:t xml:space="preserve"> </w:t>
       </w:r>
       <w:r>
         <w:rPr>
@@ -5156,9 +6024,14 @@
         <w:t xml:space="preserve">Manually </w:t>
       </w:r>
       <w:r>
-        <w:t>to the Bundle-ClassPath</w:t>
+        <w:t>to the Bundle-</w:t>
+      </w:r>
+      <w:proofErr w:type="spellStart"/>
+      <w:r>
+        <w:t>ClassPath</w:t>
       </w:r>
       <w:bookmarkEnd w:id="32"/>
+      <w:proofErr w:type="spellEnd"/>
       <w:r>
         <w:t xml:space="preserve"> </w:t>
       </w:r>
@@ -5176,12 +6049,14 @@
       <w:r>
         <w:t xml:space="preserve">in the </w:t>
       </w:r>
+      <w:proofErr w:type="spellStart"/>
       <w:r>
         <w:rPr>
           <w:i/>
         </w:rPr>
         <w:t>Classpath</w:t>
       </w:r>
+      <w:proofErr w:type="spellEnd"/>
       <w:r>
         <w:t xml:space="preserve"> section </w:t>
       </w:r>
@@ -5226,7 +6101,7 @@
                     </pic:cNvPicPr>
                   </pic:nvPicPr>
                   <pic:blipFill>
-                    <a:blip r:embed="rId16">
+                    <a:blip r:embed="rId18">
                       <a:extLst>
                         <a:ext uri="{28A0092B-C50C-407E-A947-70E740481C1C}">
                           <a14:useLocalDpi xmlns:a14="http://schemas.microsoft.com/office/drawing/2010/main" val="0"/>
@@ -5264,7 +6139,15 @@
         <w:t xml:space="preserve">bundle </w:t>
       </w:r>
       <w:r>
-        <w:t xml:space="preserve">project or open the manifest.mf file in Package or project Explorer. </w:t>
+        <w:t xml:space="preserve">project or open the </w:t>
+      </w:r>
+      <w:proofErr w:type="spellStart"/>
+      <w:r>
+        <w:t>manifest.mf</w:t>
+      </w:r>
+      <w:proofErr w:type="spellEnd"/>
+      <w:r>
+        <w:t xml:space="preserve"> file in Package or project Explorer. </w:t>
       </w:r>
       <w:r>
         <w:t>If you for instance use output/bin</w:t>
@@ -5312,7 +6195,6 @@
       <w:bookmarkStart w:id="35" w:name="_Toc350373618"/>
       <w:bookmarkEnd w:id="33"/>
       <w:r>
-        <w:lastRenderedPageBreak/>
         <w:t xml:space="preserve">Set Activation Policy </w:t>
       </w:r>
       <w:r>
@@ -5329,7 +6211,15 @@
     </w:p>
     <w:p>
       <w:r>
-        <w:t>By default the New Plug-in Project wizard in Eclipse creates a bundle project with lazy activation policy. A standalone bundle with lazy activation wi</w:t>
+        <w:t xml:space="preserve">By </w:t>
+      </w:r>
+      <w:proofErr w:type="gramStart"/>
+      <w:r>
+        <w:t>default</w:t>
+      </w:r>
+      <w:proofErr w:type="gramEnd"/>
+      <w:r>
+        <w:t xml:space="preserve"> the New Plug-in Project wizard in Eclipse creates a bundle project with lazy activation policy. A standalone bundle with lazy activation wi</w:t>
       </w:r>
       <w:r>
         <w:t>ll enter state &lt;&lt;LAZY&gt; (or STAR</w:t>
@@ -5369,6 +6259,7 @@
     </w:p>
     <w:p>
       <w:r>
+        <w:lastRenderedPageBreak/>
         <w:t xml:space="preserve">This and the </w:t>
       </w:r>
       <w:hyperlink w:anchor="_Eager_Activation_Policy" w:history="1">
@@ -5389,18 +6280,50 @@
         <w:t xml:space="preserve"> </w:t>
       </w:r>
       <w:r>
-        <w:t xml:space="preserve">option respond to the OSGi Bundle-ActivationPolicy header </w:t>
+        <w:t>option respond to the OSGi Bundle-</w:t>
+      </w:r>
+      <w:proofErr w:type="spellStart"/>
+      <w:r>
+        <w:t>ActivationPolicy</w:t>
+      </w:r>
+      <w:proofErr w:type="spellEnd"/>
+      <w:r>
+        <w:t xml:space="preserve"> header </w:t>
       </w:r>
       <w:r>
         <w:t xml:space="preserve">in the manifest file </w:t>
       </w:r>
       <w:r>
-        <w:t>and ignore the older Eclipse-LazyStart and the deprecated Eclipse-AutoStart headers.</w:t>
-      </w:r>
-    </w:p>
-    <w:p>
-      <w:r>
-        <w:t xml:space="preserve">This option simply manipulates the Bundle-ActivationPolicy header </w:t>
+        <w:t>and ignore the older Eclipse-</w:t>
+      </w:r>
+      <w:proofErr w:type="spellStart"/>
+      <w:r>
+        <w:t>LazyStart</w:t>
+      </w:r>
+      <w:proofErr w:type="spellEnd"/>
+      <w:r>
+        <w:t xml:space="preserve"> and the deprecated Eclipse-</w:t>
+      </w:r>
+      <w:proofErr w:type="spellStart"/>
+      <w:r>
+        <w:t>AutoStart</w:t>
+      </w:r>
+      <w:proofErr w:type="spellEnd"/>
+      <w:r>
+        <w:t xml:space="preserve"> headers.</w:t>
+      </w:r>
+    </w:p>
+    <w:p>
+      <w:r>
+        <w:t>This option simply manipulates the Bundle-</w:t>
+      </w:r>
+      <w:proofErr w:type="spellStart"/>
+      <w:r>
+        <w:t>ActivationPolicy</w:t>
+      </w:r>
+      <w:proofErr w:type="spellEnd"/>
+      <w:r>
+        <w:t xml:space="preserve"> header </w:t>
       </w:r>
       <w:r>
         <w:t>in the manifest file</w:t>
@@ -5476,6 +6399,7 @@
       </w:r>
     </w:p>
     <w:p>
+      <w:proofErr w:type="gramStart"/>
       <w:r>
         <w:t xml:space="preserve">This option is </w:t>
       </w:r>
@@ -5488,7 +6412,15 @@
             <w:rStyle w:val="Hyperlink"/>
             <w:i/>
           </w:rPr>
-          <w:t>Set Activation Policy to Eager on Activate</w:t>
+          <w:t>Set Activation Policy to Eager</w:t>
+        </w:r>
+        <w:proofErr w:type="gramEnd"/>
+        <w:r>
+          <w:rPr>
+            <w:rStyle w:val="Hyperlink"/>
+            <w:i/>
+          </w:rPr>
+          <w:t xml:space="preserve"> on Activate</w:t>
         </w:r>
       </w:hyperlink>
       <w:r>
@@ -5521,9 +6453,11 @@
       <w:r>
         <w:t xml:space="preserve">You can </w:t>
       </w:r>
+      <w:proofErr w:type="gramStart"/>
       <w:r>
         <w:t>fine tune</w:t>
       </w:r>
+      <w:proofErr w:type="gramEnd"/>
       <w:r>
         <w:t xml:space="preserve"> the policy for each bundle with this option by switching </w:t>
       </w:r>
@@ -5605,10 +6539,18 @@
         <w:t xml:space="preserve">. When turned on, default </w:t>
       </w:r>
       <w:r>
-        <w:t>actions are</w:t>
-      </w:r>
-      <w:r>
-        <w:t xml:space="preserve"> performed </w:t>
+        <w:t xml:space="preserve">actions </w:t>
+      </w:r>
+      <w:proofErr w:type="gramStart"/>
+      <w:r>
+        <w:t>are</w:t>
+      </w:r>
+      <w:r>
+        <w:t xml:space="preserve"> performed</w:t>
+      </w:r>
+      <w:proofErr w:type="gramEnd"/>
+      <w:r>
+        <w:t xml:space="preserve"> </w:t>
       </w:r>
       <w:r>
         <w:t xml:space="preserve">silently </w:t>
@@ -5619,7 +6561,7 @@
       <w:r>
         <w:t xml:space="preserve"> See </w:t>
       </w:r>
-      <w:hyperlink r:id="rId17" w:history="1">
+      <w:hyperlink r:id="rId19" w:history="1">
         <w:r>
           <w:rPr>
             <w:rStyle w:val="Hyperlink"/>
@@ -5657,7 +6599,15 @@
     </w:p>
     <w:p>
       <w:r>
-        <w:t xml:space="preserve">Eclipse was initially not designed to dynamically </w:t>
+        <w:t xml:space="preserve">Eclipse </w:t>
+      </w:r>
+      <w:proofErr w:type="gramStart"/>
+      <w:r>
+        <w:t>was initially not designed</w:t>
+      </w:r>
+      <w:proofErr w:type="gramEnd"/>
+      <w:r>
+        <w:t xml:space="preserve"> to dynamically </w:t>
       </w:r>
       <w:r>
         <w:t>activate</w:t>
@@ -5713,13 +6663,29 @@
     </w:p>
     <w:p>
       <w:r>
-        <w:t xml:space="preserve">This option is provided to avoid accidental activation and loading of bundles that require capabilities from the </w:t>
+        <w:t xml:space="preserve">This option </w:t>
+      </w:r>
+      <w:proofErr w:type="gramStart"/>
+      <w:r>
+        <w:t>is provided</w:t>
+      </w:r>
+      <w:proofErr w:type="gramEnd"/>
+      <w:r>
+        <w:t xml:space="preserve"> to avoid accidental activation and loading of bundles that require capabilities from the </w:t>
       </w:r>
       <w:r>
         <w:t xml:space="preserve">Workbench or more specific the </w:t>
       </w:r>
       <w:r>
-        <w:t>Eclipse UI plug-in (“org.eclipse.ui”)</w:t>
+        <w:t>Eclipse UI plug-in (“</w:t>
+      </w:r>
+      <w:proofErr w:type="spellStart"/>
+      <w:r>
+        <w:t>org.eclipse.ui</w:t>
+      </w:r>
+      <w:proofErr w:type="spellEnd"/>
+      <w:r>
+        <w:t>”)</w:t>
       </w:r>
       <w:r>
         <w:t xml:space="preserve"> and derived UI plug-ins</w:t>
@@ -5739,10 +6705,26 @@
         <w:t xml:space="preserve"> </w:t>
       </w:r>
       <w:r>
-        <w:t>bundles that make</w:t>
-      </w:r>
-      <w:r>
-        <w:t xml:space="preserve"> contributions to the UI will not be activated. This also includes bundles that require capabilities from UI enabled bundles. When switched on all plug-in projects are candidates to be activated.</w:t>
+        <w:t xml:space="preserve">bundles that </w:t>
+      </w:r>
+      <w:proofErr w:type="gramStart"/>
+      <w:r>
+        <w:t>make</w:t>
+      </w:r>
+      <w:r>
+        <w:t xml:space="preserve"> contributions</w:t>
+      </w:r>
+      <w:proofErr w:type="gramEnd"/>
+      <w:r>
+        <w:t xml:space="preserve"> to the UI will not be activated. This also includes bundles that require capabilities from UI enabled bundles. When switched on all plug-in projects are candidates to </w:t>
+      </w:r>
+      <w:proofErr w:type="gramStart"/>
+      <w:r>
+        <w:t>be activated</w:t>
+      </w:r>
+      <w:proofErr w:type="gramEnd"/>
+      <w:r>
+        <w:t>.</w:t>
       </w:r>
     </w:p>
     <w:p>
@@ -5751,7 +6733,6 @@
       </w:pPr>
       <w:bookmarkStart w:id="47" w:name="_Toc350373622"/>
       <w:r>
-        <w:lastRenderedPageBreak/>
         <w:t>Context Binding</w:t>
       </w:r>
       <w:r>
@@ -5763,7 +6744,7 @@
       <w:r>
         <w:t xml:space="preserve"> </w:t>
       </w:r>
-      <w:hyperlink r:id="rId18" w:tgtFrame="_blank" w:tooltip="Cannot get the parent identifier from an undefined context" w:history="1">
+      <w:hyperlink r:id="rId20" w:tgtFrame="_blank" w:tooltip="Cannot get the parent identifier from an undefined context" w:history="1">
         <w:r>
           <w:rPr>
             <w:rStyle w:val="Hyperlink"/>
@@ -5841,7 +6822,15 @@
         <w:t xml:space="preserve"> resolve </w:t>
       </w:r>
       <w:r>
-        <w:t xml:space="preserve">or unresolve </w:t>
+        <w:t xml:space="preserve">or </w:t>
+      </w:r>
+      <w:proofErr w:type="spellStart"/>
+      <w:r>
+        <w:t>unresolve</w:t>
+      </w:r>
+      <w:proofErr w:type="spellEnd"/>
+      <w:r>
+        <w:t xml:space="preserve"> </w:t>
       </w:r>
       <w:r>
         <w:t xml:space="preserve">bundles </w:t>
@@ -5880,6 +6869,7 @@
       </w:pPr>
       <w:bookmarkStart w:id="48" w:name="_Toc350373623"/>
       <w:r>
+        <w:lastRenderedPageBreak/>
         <w:t xml:space="preserve">Dynamic </w:t>
       </w:r>
       <w:r>
@@ -5899,7 +6889,15 @@
     </w:p>
     <w:p>
       <w:r>
-        <w:t>There is annoying feature - not necessarily a bug - when loading and unloading UI dependent bundles. Every time a bundle that contributes with a visual UI component is unloaded while in a standard perspective a modal dialog pops-</w:t>
+        <w:t xml:space="preserve">There is annoying feature - not necessarily a bug - when loading and unloading UI dependent bundles. Every time a bundle that contributes with a visual UI component is unloaded while in a </w:t>
+      </w:r>
+      <w:proofErr w:type="gramStart"/>
+      <w:r>
+        <w:t>standard</w:t>
+      </w:r>
+      <w:proofErr w:type="gramEnd"/>
+      <w:r>
+        <w:t xml:space="preserve"> perspective a modal dialog pops-</w:t>
       </w:r>
       <w:r>
         <w:t>up asking</w:t>
@@ -5926,7 +6924,15 @@
         <w:t xml:space="preserve"> </w:t>
       </w:r>
       <w:r>
-        <w:t>menu and save the perspective with a name of your own choice. If you use this custom perspective while activating/deactivating bundles, the Reset Perspective dialog won’t show up.</w:t>
+        <w:t xml:space="preserve">menu and save the perspective with a name of your own choice. If you use this custom perspective while activating/deactivating bundles, the Reset Perspective dialog </w:t>
+      </w:r>
+      <w:proofErr w:type="gramStart"/>
+      <w:r>
+        <w:t>won’t</w:t>
+      </w:r>
+      <w:proofErr w:type="gramEnd"/>
+      <w:r>
+        <w:t xml:space="preserve"> show up.</w:t>
       </w:r>
     </w:p>
     <w:p>
@@ -5956,8 +6962,13 @@
         <w:t xml:space="preserve">ry, and afterwards </w:t>
       </w:r>
       <w:r>
-        <w:t>resolves or unresolves</w:t>
-      </w:r>
+        <w:t xml:space="preserve">resolves or </w:t>
+      </w:r>
+      <w:proofErr w:type="spellStart"/>
+      <w:r>
+        <w:t>unresolves</w:t>
+      </w:r>
+      <w:proofErr w:type="spellEnd"/>
       <w:r>
         <w:t xml:space="preserve"> </w:t>
       </w:r>
@@ -6013,10 +7024,18 @@
     </w:p>
     <w:p>
       <w:r>
-        <w:t>Lastly and for some unknown reason Eclipse 4.2 does not update the main menu and tool bar dynamically. This works in 3.8 and earlier versions</w:t>
-      </w:r>
-      <w:r>
-        <w:t xml:space="preserve">  (from version 3.0)</w:t>
+        <w:t xml:space="preserve">Lastly and for some unknown reason Eclipse 4.2 does not update the main menu and tool bar dynamically. This works in 3.8 and earlier </w:t>
+      </w:r>
+      <w:proofErr w:type="gramStart"/>
+      <w:r>
+        <w:t>versions</w:t>
+      </w:r>
+      <w:r>
+        <w:t xml:space="preserve">  (</w:t>
+      </w:r>
+      <w:proofErr w:type="gramEnd"/>
+      <w:r>
+        <w:t>from version 3.0)</w:t>
       </w:r>
       <w:r>
         <w:t>.</w:t>
@@ -6058,39 +7077,83 @@
         <w:t>contributed</w:t>
       </w:r>
       <w:r>
-        <w:t xml:space="preserve"> extension is being unresolved. Runtime dependencies (e.g. referenced classes) are removed when the contributor is unresolved and the extension markup or definition is removed when the contributor is uninstalled.</w:t>
-      </w:r>
-    </w:p>
-    <w:p>
-      <w:r>
-        <w:t xml:space="preserve">The Eclipse stack is dynamic aware, but third party plug-ins may not be. Using non dynamic aware plug-ins cause stale references to classes in the contributing plug-ins when they are unresolved. </w:t>
-      </w:r>
-      <w:hyperlink r:id="rId19" w:history="1">
+        <w:t xml:space="preserve"> extension is being unresolved. Runtime dependencies (e.g. referenced classes) </w:t>
+      </w:r>
+      <w:proofErr w:type="gramStart"/>
+      <w:r>
+        <w:t>are removed</w:t>
+      </w:r>
+      <w:proofErr w:type="gramEnd"/>
+      <w:r>
+        <w:t xml:space="preserve"> when the contributor is unresolved and the extension markup or definition is removed when the contributor is uninstalled.</w:t>
+      </w:r>
+    </w:p>
+    <w:p>
+      <w:r>
+        <w:t xml:space="preserve">The Eclipse stack is dynamic aware, but third party plug-ins may not be. Using </w:t>
+      </w:r>
+      <w:proofErr w:type="gramStart"/>
+      <w:r>
+        <w:t>non dynamic</w:t>
+      </w:r>
+      <w:proofErr w:type="gramEnd"/>
+      <w:r>
+        <w:t xml:space="preserve"> aware plug-ins cause stale references to classes in the contributing plug-ins when they are unresolved. </w:t>
+      </w:r>
+      <w:hyperlink r:id="rId21" w:history="1">
+        <w:proofErr w:type="spellStart"/>
         <w:r>
           <w:rPr>
             <w:rStyle w:val="Hyperlink"/>
           </w:rPr>
           <w:t>IExtensionTracker</w:t>
         </w:r>
+        <w:proofErr w:type="spellEnd"/>
       </w:hyperlink>
       <w:r>
-        <w:t xml:space="preserve">  is provided for implementing dynamic aware extension points and is also useful for tracking additions and removal of extensions in other contexts. </w:t>
+        <w:t xml:space="preserve">  is provided for implementing dynamic aware extension points and </w:t>
+      </w:r>
+      <w:proofErr w:type="gramStart"/>
+      <w:r>
+        <w:t>is also</w:t>
+      </w:r>
+      <w:proofErr w:type="gramEnd"/>
+      <w:r>
+        <w:t xml:space="preserve"> useful for tracking additions and removal of extensions in other contexts. </w:t>
       </w:r>
     </w:p>
     <w:p>
       <w:r>
         <w:t xml:space="preserve">When dealing with non-dynamic extension points it is possible to dynamically add and remove an extension and its references from inside the contributing bundle by using </w:t>
       </w:r>
-      <w:hyperlink r:id="rId20" w:history="1">
+      <w:hyperlink r:id="rId22" w:history="1">
+        <w:proofErr w:type="spellStart"/>
         <w:r>
           <w:rPr>
             <w:rStyle w:val="Hyperlink"/>
           </w:rPr>
           <w:t>IExtensionRegistry</w:t>
         </w:r>
+        <w:proofErr w:type="spellEnd"/>
       </w:hyperlink>
       <w:r>
-        <w:t xml:space="preserve"> and ExtensionRegistry. The ExtensionRegistry class is internal and relevant methods for adding and removing extension contributions </w:t>
+        <w:t xml:space="preserve"> and </w:t>
+      </w:r>
+      <w:proofErr w:type="spellStart"/>
+      <w:r>
+        <w:t>ExtensionRegistry</w:t>
+      </w:r>
+      <w:proofErr w:type="spellEnd"/>
+      <w:r>
+        <w:t xml:space="preserve">. The </w:t>
+      </w:r>
+      <w:proofErr w:type="spellStart"/>
+      <w:r>
+        <w:t>ExtensionRegistry</w:t>
+      </w:r>
+      <w:proofErr w:type="spellEnd"/>
+      <w:r>
+        <w:t xml:space="preserve"> class is internal and relevant methods for adding and removing extension contributions </w:t>
       </w:r>
       <w:r>
         <w:t xml:space="preserve">is </w:t>
@@ -6099,10 +7162,18 @@
         <w:t xml:space="preserve">at the time of writing experimental and </w:t>
       </w:r>
       <w:r>
-        <w:t xml:space="preserve">part of an interim API that is </w:t>
-      </w:r>
-      <w:r>
-        <w:t xml:space="preserve">expected </w:t>
+        <w:t xml:space="preserve">part of an interim API that </w:t>
+      </w:r>
+      <w:proofErr w:type="gramStart"/>
+      <w:r>
+        <w:t xml:space="preserve">is </w:t>
+      </w:r>
+      <w:r>
+        <w:t>expected</w:t>
+      </w:r>
+      <w:proofErr w:type="gramEnd"/>
+      <w:r>
+        <w:t xml:space="preserve"> </w:t>
       </w:r>
       <w:r>
         <w:t>to change</w:t>
@@ -6115,7 +7186,7 @@
       <w:r>
         <w:t xml:space="preserve">See the </w:t>
       </w:r>
-      <w:hyperlink r:id="rId21" w:history="1">
+      <w:hyperlink r:id="rId23" w:history="1">
         <w:r>
           <w:rPr>
             <w:rStyle w:val="Hyperlink"/>
@@ -6133,7 +7204,6 @@
       </w:pPr>
       <w:bookmarkStart w:id="53" w:name="_Toc350373628"/>
       <w:r>
-        <w:lastRenderedPageBreak/>
         <w:t xml:space="preserve">Saving </w:t>
       </w:r>
       <w:r>
@@ -6161,7 +7231,15 @@
         <w:t>Save and Launch</w:t>
       </w:r>
       <w:r>
-        <w:t xml:space="preserve"> dialog found in Eclipse. Thus the same rules </w:t>
+        <w:t xml:space="preserve"> dialog found in Eclipse. </w:t>
+      </w:r>
+      <w:proofErr w:type="gramStart"/>
+      <w:r>
+        <w:t>Thus</w:t>
+      </w:r>
+      <w:proofErr w:type="gramEnd"/>
+      <w:r>
+        <w:t xml:space="preserve"> the same rules </w:t>
       </w:r>
       <w:r>
         <w:t xml:space="preserve">and options </w:t>
@@ -6177,7 +7255,7 @@
       </w:r>
     </w:p>
     <w:sectPr>
-      <w:headerReference w:type="default" r:id="rId22"/>
+      <w:headerReference w:type="default" r:id="rId24"/>
       <w:pgSz w:w="11906" w:h="16838"/>
       <w:pgMar w:top="1417" w:right="1417" w:bottom="1417" w:left="1417" w:header="708" w:footer="708" w:gutter="0"/>
       <w:cols w:space="708"/>
@@ -7739,7 +8817,7 @@
 </file>
 
 <file path=customXml/itemProps1.xml><?xml version="1.0" encoding="utf-8"?>
-<ds:datastoreItem xmlns:ds="http://schemas.openxmlformats.org/officeDocument/2006/customXml" ds:itemID="{E5A2A861-82EA-4AD2-97C2-B3D75B33D3F8}">
+<ds:datastoreItem xmlns:ds="http://schemas.openxmlformats.org/officeDocument/2006/customXml" ds:itemID="{6D7D0EA5-5A46-4E08-85D9-FF92EFAA648D}">
   <ds:schemaRefs>
     <ds:schemaRef ds:uri="http://schemas.openxmlformats.org/officeDocument/2006/bibliography"/>
   </ds:schemaRefs>

</xml_diff>

<commit_message>
Untracked files and work on the Setting Bundle Options help document
</commit_message>
<xml_diff>
--- a/no.javatime.inplace.help/html/tasks/Setting Bundle Options.docx
+++ b/no.javatime.inplace.help/html/tasks/Setting Bundle Options.docx
@@ -2092,7 +2092,6 @@
       </w:r>
     </w:p>
     <w:p>
-      <w:bookmarkStart w:id="1" w:name="_GoBack"/>
       <w:r>
         <w:rPr>
           <w:noProof/>
@@ -2102,8 +2101,8 @@
           <mc:Choice Requires="wps">
             <w:drawing>
               <wp:inline distT="0" distB="0" distL="0" distR="0" wp14:anchorId="5FD1E241" wp14:editId="11E1BB59">
-                <wp:extent cx="6448425" cy="5143500"/>
-                <wp:effectExtent l="0" t="0" r="28575" b="19050"/>
+                <wp:extent cx="3962400" cy="5400675"/>
+                <wp:effectExtent l="0" t="0" r="19050" b="28575"/>
                 <wp:docPr id="19" name="Text Box 19"/>
                 <wp:cNvGraphicFramePr/>
                 <a:graphic xmlns:a="http://schemas.openxmlformats.org/drawingml/2006/main">
@@ -2113,7 +2112,7 @@
                       <wps:spPr>
                         <a:xfrm>
                           <a:off x="0" y="0"/>
-                          <a:ext cx="6448425" cy="5143500"/>
+                          <a:ext cx="3962400" cy="5400675"/>
                         </a:xfrm>
                         <a:prstGeom prst="rect">
                           <a:avLst/>
@@ -2151,10 +2150,10 @@
                                 <w:lang w:val="nb-NO" w:eastAsia="nb-NO"/>
                               </w:rPr>
                               <w:drawing>
-                                <wp:inline distT="0" distB="0" distL="0" distR="0" wp14:anchorId="06816ABC" wp14:editId="2DE85E67">
-                                  <wp:extent cx="6200775" cy="5033433"/>
-                                  <wp:effectExtent l="0" t="0" r="0" b="0"/>
-                                  <wp:docPr id="25" name="Picture 25"/>
+                                <wp:inline distT="0" distB="0" distL="0" distR="0">
+                                  <wp:extent cx="3571875" cy="5045710"/>
+                                  <wp:effectExtent l="0" t="0" r="9525" b="2540"/>
+                                  <wp:docPr id="10" name="Picture 10"/>
                                   <wp:cNvGraphicFramePr>
                                     <a:graphicFrameLocks xmlns:a="http://schemas.openxmlformats.org/drawingml/2006/main" noChangeAspect="1"/>
                                   </wp:cNvGraphicFramePr>
@@ -2162,11 +2161,17 @@
                                     <a:graphicData uri="http://schemas.openxmlformats.org/drawingml/2006/picture">
                                       <pic:pic xmlns:pic="http://schemas.openxmlformats.org/drawingml/2006/picture">
                                         <pic:nvPicPr>
-                                          <pic:cNvPr id="1" name=""/>
+                                          <pic:cNvPr id="10" name="MainMenu.jpg"/>
                                           <pic:cNvPicPr/>
                                         </pic:nvPicPr>
                                         <pic:blipFill>
-                                          <a:blip r:embed="rId8"/>
+                                          <a:blip r:embed="rId8">
+                                            <a:extLst>
+                                              <a:ext uri="{28A0092B-C50C-407E-A947-70E740481C1C}">
+                                                <a14:useLocalDpi xmlns:a14="http://schemas.microsoft.com/office/drawing/2010/main" val="0"/>
+                                              </a:ext>
+                                            </a:extLst>
+                                          </a:blip>
                                           <a:stretch>
                                             <a:fillRect/>
                                           </a:stretch>
@@ -2174,7 +2179,7 @@
                                         <pic:spPr>
                                           <a:xfrm>
                                             <a:off x="0" y="0"/>
-                                            <a:ext cx="6206676" cy="5038223"/>
+                                            <a:ext cx="3571875" cy="5045710"/>
                                           </a:xfrm>
                                           <a:prstGeom prst="rect">
                                             <a:avLst/>
@@ -2207,7 +2212,7 @@
                 <v:stroke joinstyle="miter"/>
                 <v:path gradientshapeok="t" o:connecttype="rect"/>
               </v:shapetype>
-              <v:shape id="Text Box 19" o:spid="_x0000_s1026" type="#_x0000_t202" style="width:507.75pt;height:405pt;visibility:visible;mso-wrap-style:square;mso-left-percent:-10001;mso-top-percent:-10001;mso-position-horizontal:absolute;mso-position-horizontal-relative:char;mso-position-vertical:absolute;mso-position-vertical-relative:line;mso-left-percent:-10001;mso-top-percent:-10001;v-text-anchor:top" o:gfxdata="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" fillcolor="white [3201]" strokeweight=".5pt">
+              <v:shape id="Text Box 19" o:spid="_x0000_s1026" type="#_x0000_t202" style="width:312pt;height:425.25pt;visibility:visible;mso-wrap-style:square;mso-left-percent:-10001;mso-top-percent:-10001;mso-position-horizontal:absolute;mso-position-horizontal-relative:char;mso-position-vertical:absolute;mso-position-vertical-relative:line;mso-left-percent:-10001;mso-top-percent:-10001;v-text-anchor:top" o:gfxdata="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" fillcolor="white [3201]" strokeweight=".5pt">
                 <v:textbox>
                   <w:txbxContent>
                     <w:p>
@@ -2217,10 +2222,10 @@
                           <w:lang w:val="nb-NO" w:eastAsia="nb-NO"/>
                         </w:rPr>
                         <w:drawing>
-                          <wp:inline distT="0" distB="0" distL="0" distR="0" wp14:anchorId="06816ABC" wp14:editId="2DE85E67">
-                            <wp:extent cx="6200775" cy="5033433"/>
-                            <wp:effectExtent l="0" t="0" r="0" b="0"/>
-                            <wp:docPr id="25" name="Picture 25"/>
+                          <wp:inline distT="0" distB="0" distL="0" distR="0">
+                            <wp:extent cx="3571875" cy="5045710"/>
+                            <wp:effectExtent l="0" t="0" r="9525" b="2540"/>
+                            <wp:docPr id="10" name="Picture 10"/>
                             <wp:cNvGraphicFramePr>
                               <a:graphicFrameLocks xmlns:a="http://schemas.openxmlformats.org/drawingml/2006/main" noChangeAspect="1"/>
                             </wp:cNvGraphicFramePr>
@@ -2228,11 +2233,17 @@
                               <a:graphicData uri="http://schemas.openxmlformats.org/drawingml/2006/picture">
                                 <pic:pic xmlns:pic="http://schemas.openxmlformats.org/drawingml/2006/picture">
                                   <pic:nvPicPr>
-                                    <pic:cNvPr id="1" name=""/>
+                                    <pic:cNvPr id="10" name="MainMenu.jpg"/>
                                     <pic:cNvPicPr/>
                                   </pic:nvPicPr>
                                   <pic:blipFill>
-                                    <a:blip r:embed="rId8"/>
+                                    <a:blip r:embed="rId8">
+                                      <a:extLst>
+                                        <a:ext uri="{28A0092B-C50C-407E-A947-70E740481C1C}">
+                                          <a14:useLocalDpi xmlns:a14="http://schemas.microsoft.com/office/drawing/2010/main" val="0"/>
+                                        </a:ext>
+                                      </a:extLst>
+                                    </a:blip>
                                     <a:stretch>
                                       <a:fillRect/>
                                     </a:stretch>
@@ -2240,7 +2251,7 @@
                                   <pic:spPr>
                                     <a:xfrm>
                                       <a:off x="0" y="0"/>
-                                      <a:ext cx="6206676" cy="5038223"/>
+                                      <a:ext cx="3571875" cy="5045710"/>
                                     </a:xfrm>
                                     <a:prstGeom prst="rect">
                                       <a:avLst/>
@@ -2261,6 +2272,7 @@
           </mc:Fallback>
         </mc:AlternateContent>
       </w:r>
+      <w:bookmarkStart w:id="1" w:name="_GoBack"/>
       <w:bookmarkEnd w:id="1"/>
     </w:p>
     <w:p>
@@ -8817,7 +8829,7 @@
 </file>
 
 <file path=customXml/itemProps1.xml><?xml version="1.0" encoding="utf-8"?>
-<ds:datastoreItem xmlns:ds="http://schemas.openxmlformats.org/officeDocument/2006/customXml" ds:itemID="{6D7D0EA5-5A46-4E08-85D9-FF92EFAA648D}">
+<ds:datastoreItem xmlns:ds="http://schemas.openxmlformats.org/officeDocument/2006/customXml" ds:itemID="{ECC3B380-1222-42D1-B26B-00773E1DF8FC}">
   <ds:schemaRefs>
     <ds:schemaRef ds:uri="http://schemas.openxmlformats.org/officeDocument/2006/bibliography"/>
   </ds:schemaRefs>

</xml_diff>

<commit_message>
Minor change in set osgi.dev
</commit_message>
<xml_diff>
--- a/no.javatime.inplace.help/html/tasks/Setting Bundle Options.docx
+++ b/no.javatime.inplace.help/html/tasks/Setting Bundle Options.docx
@@ -2013,16 +2013,11 @@
       <w:r>
         <w:t xml:space="preserve"> </w:t>
       </w:r>
-      <w:proofErr w:type="gramStart"/>
       <w:r>
         <w:t xml:space="preserve">are </w:t>
       </w:r>
       <w:r>
-        <w:t>placed</w:t>
-      </w:r>
-      <w:proofErr w:type="gramEnd"/>
-      <w:r>
-        <w:t xml:space="preserve"> on</w:t>
+        <w:t>placed on</w:t>
       </w:r>
       <w:r>
         <w:t xml:space="preserve"> </w:t>
@@ -2272,8 +2267,6 @@
           </mc:Fallback>
         </mc:AlternateContent>
       </w:r>
-      <w:bookmarkStart w:id="1" w:name="_GoBack"/>
-      <w:bookmarkEnd w:id="1"/>
     </w:p>
     <w:p>
       <w:r>
@@ -2490,7 +2483,7 @@
       <w:pPr>
         <w:pStyle w:val="Heading1"/>
       </w:pPr>
-      <w:bookmarkStart w:id="2" w:name="_Toc350373602"/>
+      <w:bookmarkStart w:id="1" w:name="_Toc350373602"/>
       <w:r>
         <w:t xml:space="preserve">Setting Properties in the </w:t>
       </w:r>
@@ -2500,7 +2493,7 @@
       <w:r>
         <w:t xml:space="preserve"> Wizard</w:t>
       </w:r>
-      <w:bookmarkEnd w:id="2"/>
+      <w:bookmarkEnd w:id="1"/>
     </w:p>
     <w:p>
       <w:r>
@@ -2540,15 +2533,7 @@
         <w:t>how bundles are activated and updated</w:t>
       </w:r>
       <w:r>
-        <w:t xml:space="preserve"> </w:t>
-      </w:r>
-      <w:proofErr w:type="gramStart"/>
-      <w:r>
-        <w:t>are commented</w:t>
-      </w:r>
-      <w:proofErr w:type="gramEnd"/>
-      <w:r>
-        <w:t xml:space="preserve"> in this section.</w:t>
+        <w:t xml:space="preserve"> are commented in this section.</w:t>
       </w:r>
     </w:p>
     <w:p>
@@ -2723,17 +2708,17 @@
       <w:pPr>
         <w:pStyle w:val="Heading2"/>
       </w:pPr>
-      <w:bookmarkStart w:id="3" w:name="_Toc350373603"/>
-      <w:bookmarkStart w:id="4" w:name="OutputFolder"/>
+      <w:bookmarkStart w:id="2" w:name="_Toc350373603"/>
+      <w:bookmarkStart w:id="3" w:name="OutputFolder"/>
       <w:r>
         <w:t>Output f</w:t>
       </w:r>
       <w:r>
         <w:t>older</w:t>
       </w:r>
-      <w:bookmarkEnd w:id="3"/>
-    </w:p>
-    <w:bookmarkEnd w:id="4"/>
+      <w:bookmarkEnd w:id="2"/>
+    </w:p>
+    <w:bookmarkEnd w:id="3"/>
     <w:p>
       <w:r>
         <w:t xml:space="preserve">This </w:t>
@@ -2751,36 +2736,16 @@
         <w:t xml:space="preserve">and is where </w:t>
       </w:r>
       <w:r>
-        <w:t xml:space="preserve">class files </w:t>
-      </w:r>
-      <w:proofErr w:type="gramStart"/>
-      <w:r>
-        <w:t>are ordinarily generated</w:t>
-      </w:r>
-      <w:proofErr w:type="gramEnd"/>
-      <w:r>
-        <w:t xml:space="preserve"> (and resource files, copied). </w:t>
-      </w:r>
-      <w:r>
-        <w:t xml:space="preserve"> </w:t>
-      </w:r>
-      <w:r>
-        <w:t xml:space="preserve">The location you specify in this field </w:t>
-      </w:r>
-      <w:proofErr w:type="gramStart"/>
-      <w:r>
-        <w:t xml:space="preserve">is </w:t>
-      </w:r>
-      <w:r>
-        <w:t>added to the Bundle-</w:t>
-      </w:r>
-      <w:proofErr w:type="spellStart"/>
-      <w:r>
-        <w:t>ClassPath</w:t>
-      </w:r>
-      <w:proofErr w:type="spellEnd"/>
-      <w:r>
-        <w:t xml:space="preserve"> header in the manifest file and </w:t>
+        <w:t xml:space="preserve">class files are ordinarily generated (and resource files, copied). </w:t>
+      </w:r>
+      <w:r>
+        <w:t xml:space="preserve"> </w:t>
+      </w:r>
+      <w:r>
+        <w:t xml:space="preserve">The location you specify in this field is </w:t>
+      </w:r>
+      <w:r>
+        <w:t xml:space="preserve">added to the Bundle-ClassPath header in the manifest file and </w:t>
       </w:r>
       <w:r>
         <w:t xml:space="preserve">used </w:t>
@@ -2812,33 +2777,13 @@
         <w:t>.</w:t>
       </w:r>
       <w:r>
-        <w:t>)</w:t>
-      </w:r>
-      <w:proofErr w:type="gramEnd"/>
-      <w:r>
-        <w:t xml:space="preserve"> </w:t>
+        <w:t xml:space="preserve">) </w:t>
       </w:r>
       <w:r>
         <w:t xml:space="preserve">The </w:t>
       </w:r>
       <w:r>
-        <w:t>Bundle-</w:t>
-      </w:r>
-      <w:proofErr w:type="spellStart"/>
-      <w:r>
-        <w:t>ClassPath</w:t>
-      </w:r>
-      <w:proofErr w:type="spellEnd"/>
-      <w:r>
-        <w:t xml:space="preserve"> </w:t>
-      </w:r>
-      <w:proofErr w:type="gramStart"/>
-      <w:r>
-        <w:t>is updated</w:t>
-      </w:r>
-      <w:proofErr w:type="gramEnd"/>
-      <w:r>
-        <w:t xml:space="preserve"> automatically </w:t>
+        <w:t xml:space="preserve">Bundle-ClassPath is updated automatically </w:t>
       </w:r>
       <w:r>
         <w:t xml:space="preserve">if the </w:t>
@@ -2848,21 +2793,7 @@
           <w:rPr>
             <w:rStyle w:val="Hyperlink"/>
           </w:rPr>
-          <w:t>Update Bundle-</w:t>
-        </w:r>
-        <w:proofErr w:type="spellStart"/>
-        <w:r>
-          <w:rPr>
-            <w:rStyle w:val="Hyperlink"/>
-          </w:rPr>
-          <w:t>ClassPath</w:t>
-        </w:r>
-        <w:proofErr w:type="spellEnd"/>
-        <w:r>
-          <w:rPr>
-            <w:rStyle w:val="Hyperlink"/>
-          </w:rPr>
-          <w:t xml:space="preserve"> on Activate/Deactivate</w:t>
+          <w:t>Update Bundle-ClassPath on Activate/Deactivate</w:t>
         </w:r>
       </w:hyperlink>
       <w:r>
@@ -2876,15 +2807,15 @@
       <w:pPr>
         <w:pStyle w:val="Heading2"/>
       </w:pPr>
-      <w:bookmarkStart w:id="5" w:name="_Target_Platform"/>
-      <w:bookmarkStart w:id="6" w:name="_Ref333152223"/>
-      <w:bookmarkStart w:id="7" w:name="_Toc350373604"/>
+      <w:bookmarkStart w:id="4" w:name="_Target_Platform"/>
+      <w:bookmarkStart w:id="5" w:name="_Ref333152223"/>
+      <w:bookmarkStart w:id="6" w:name="_Toc350373604"/>
+      <w:bookmarkEnd w:id="4"/>
+      <w:r>
+        <w:t>Target Platform</w:t>
+      </w:r>
       <w:bookmarkEnd w:id="5"/>
-      <w:r>
-        <w:t>Target Platform</w:t>
-      </w:r>
       <w:bookmarkEnd w:id="6"/>
-      <w:bookmarkEnd w:id="7"/>
     </w:p>
     <w:p>
       <w:r>
@@ -2973,15 +2904,7 @@
         <w:t xml:space="preserve">a pure OSGi bundle project is created </w:t>
       </w:r>
       <w:r>
-        <w:t>with a dependency on the imported OSGI framework (“</w:t>
-      </w:r>
-      <w:proofErr w:type="spellStart"/>
-      <w:r>
-        <w:t>org.osgi,framework</w:t>
-      </w:r>
-      <w:proofErr w:type="spellEnd"/>
-      <w:r>
-        <w:t xml:space="preserve">” package).  Selecting Eclipse </w:t>
+        <w:t xml:space="preserve">with a dependency on the imported OSGI framework (“org.osgi,framework” package).  Selecting Eclipse </w:t>
       </w:r>
       <w:r>
         <w:t xml:space="preserve">as the target platform </w:t>
@@ -3002,15 +2925,7 @@
         <w:t xml:space="preserve">runtime </w:t>
       </w:r>
       <w:r>
-        <w:t>(“</w:t>
-      </w:r>
-      <w:proofErr w:type="spellStart"/>
-      <w:r>
-        <w:t>org.eclipse.core.runtime</w:t>
-      </w:r>
-      <w:proofErr w:type="spellEnd"/>
-      <w:r>
-        <w:t>”</w:t>
+        <w:t>(“org.eclipse.core.runtime”</w:t>
       </w:r>
       <w:r>
         <w:t xml:space="preserve"> </w:t>
@@ -3032,11 +2947,11 @@
       <w:pPr>
         <w:pStyle w:val="Heading2"/>
       </w:pPr>
-      <w:bookmarkStart w:id="8" w:name="_Toc350373605"/>
+      <w:bookmarkStart w:id="7" w:name="_Toc350373605"/>
       <w:r>
         <w:t>UI Contributions</w:t>
       </w:r>
-      <w:bookmarkEnd w:id="8"/>
+      <w:bookmarkEnd w:id="7"/>
     </w:p>
     <w:p>
       <w:r>
@@ -3103,15 +3018,7 @@
         <w:t>standard UI framework</w:t>
       </w:r>
       <w:r>
-        <w:t xml:space="preserve"> (“</w:t>
-      </w:r>
-      <w:proofErr w:type="spellStart"/>
-      <w:r>
-        <w:t>org.eclipse.ui</w:t>
-      </w:r>
-      <w:proofErr w:type="spellEnd"/>
-      <w:r>
-        <w:t xml:space="preserve">” plug-in) </w:t>
+        <w:t xml:space="preserve"> (“org.eclipse.ui” plug-in) </w:t>
       </w:r>
       <w:r>
         <w:t xml:space="preserve">in Eclipse, and </w:t>
@@ -3144,15 +3051,7 @@
       </w:r>
       <w:r>
         <w:lastRenderedPageBreak/>
-        <w:t xml:space="preserve">select Eclipse runtime as the target </w:t>
-      </w:r>
-      <w:proofErr w:type="gramStart"/>
-      <w:r>
-        <w:t>platform</w:t>
-      </w:r>
-      <w:proofErr w:type="gramEnd"/>
-      <w:r>
-        <w:t xml:space="preserve"> you may or may not </w:t>
+        <w:t xml:space="preserve">select Eclipse runtime as the target platform you may or may not </w:t>
       </w:r>
       <w:r>
         <w:t>let the plug-in make UI contribu</w:t>
@@ -3354,15 +3253,7 @@
         <w:t xml:space="preserve"> t</w:t>
       </w:r>
       <w:r>
-        <w:t xml:space="preserve">his is typically done using </w:t>
-      </w:r>
-      <w:proofErr w:type="gramStart"/>
-      <w:r>
-        <w:t>extensions which may be declarative (specified in plugin.xml)</w:t>
-      </w:r>
-      <w:proofErr w:type="gramEnd"/>
-      <w:r>
-        <w:t xml:space="preserve"> or dynamic (created by code).  If you use UI contributions, please </w:t>
+        <w:t xml:space="preserve">his is typically done using extensions which may be declarative (specified in plugin.xml) or dynamic (created by code).  If you use UI contributions, please </w:t>
       </w:r>
       <w:r>
         <w:t>check out</w:t>
@@ -3410,16 +3301,16 @@
       <w:pPr>
         <w:pStyle w:val="Heading1"/>
       </w:pPr>
-      <w:bookmarkStart w:id="9" w:name="Dependencies"/>
-      <w:bookmarkStart w:id="10" w:name="_Toc350373606"/>
+      <w:bookmarkStart w:id="8" w:name="Dependencies"/>
+      <w:bookmarkStart w:id="9" w:name="_Toc350373606"/>
       <w:r>
         <w:t xml:space="preserve">Partial </w:t>
       </w:r>
       <w:r>
         <w:t>Dependencies</w:t>
       </w:r>
+      <w:bookmarkEnd w:id="8"/>
       <w:bookmarkEnd w:id="9"/>
-      <w:bookmarkEnd w:id="10"/>
     </w:p>
     <w:p>
       <w:r>
@@ -3443,7 +3334,6 @@
       <w:r>
         <w:t xml:space="preserve"> </w:t>
       </w:r>
-      <w:proofErr w:type="gramStart"/>
       <w:r>
         <w:t xml:space="preserve">is </w:t>
       </w:r>
@@ -3468,7 +3358,6 @@
       <w:r>
         <w:t xml:space="preserve"> or the Bundle Details Page View</w:t>
       </w:r>
-      <w:proofErr w:type="gramEnd"/>
       <w:r>
         <w:t>.</w:t>
       </w:r>
@@ -3480,13 +3369,8 @@
       <w:r>
         <w:t xml:space="preserve">or initial </w:t>
       </w:r>
-      <w:proofErr w:type="gramStart"/>
-      <w:r>
-        <w:t>bundle</w:t>
-      </w:r>
-      <w:proofErr w:type="gramEnd"/>
-      <w:r>
-        <w:t xml:space="preserve"> there is one set of bundles providing capabilities to </w:t>
+      <w:r>
+        <w:t xml:space="preserve">bundle there is one set of bundles providing capabilities to </w:t>
       </w:r>
       <w:r>
         <w:t xml:space="preserve">the bundle </w:t>
@@ -3515,15 +3399,7 @@
         <w:t>Requiring</w:t>
       </w:r>
       <w:r>
-        <w:t xml:space="preserve"> bundles </w:t>
-      </w:r>
-      <w:proofErr w:type="gramStart"/>
-      <w:r>
-        <w:t>are always deactivated</w:t>
-      </w:r>
-      <w:proofErr w:type="gramEnd"/>
-      <w:r>
-        <w:t xml:space="preserve"> </w:t>
+        <w:t xml:space="preserve"> bundles are always deactivated </w:t>
       </w:r>
       <w:r>
         <w:t xml:space="preserve">when </w:t>
@@ -3568,15 +3444,7 @@
         <w:t>is</w:t>
       </w:r>
       <w:r>
-        <w:t xml:space="preserve"> activated.  In all other cases, the behavior </w:t>
-      </w:r>
-      <w:proofErr w:type="gramStart"/>
-      <w:r>
-        <w:t>is defined</w:t>
-      </w:r>
-      <w:proofErr w:type="gramEnd"/>
-      <w:r>
-        <w:t xml:space="preserve"> by the dependency options.</w:t>
+        <w:t xml:space="preserve"> activated.  In all other cases, the behavior is defined by the dependency options.</w:t>
       </w:r>
     </w:p>
     <w:p>
@@ -3747,11 +3615,11 @@
       <w:pPr>
         <w:pStyle w:val="Heading2"/>
       </w:pPr>
-      <w:bookmarkStart w:id="11" w:name="_Toc350373607"/>
+      <w:bookmarkStart w:id="10" w:name="_Toc350373607"/>
       <w:r>
         <w:t>Default values</w:t>
       </w:r>
-      <w:bookmarkEnd w:id="11"/>
+      <w:bookmarkEnd w:id="10"/>
     </w:p>
     <w:p>
       <w:r>
@@ -3786,14 +3654,12 @@
       <w:r>
         <w:t xml:space="preserve"> the </w:t>
       </w:r>
-      <w:proofErr w:type="gramStart"/>
       <w:r>
         <w:rPr>
           <w:i/>
         </w:rPr>
         <w:t>Single</w:t>
       </w:r>
-      <w:proofErr w:type="gramEnd"/>
       <w:r>
         <w:t xml:space="preserve"> or </w:t>
       </w:r>
@@ -3871,29 +3737,20 @@
     </w:p>
     <w:p>
       <w:r>
-        <w:t xml:space="preserve">Besides </w:t>
-      </w:r>
-      <w:proofErr w:type="gramStart"/>
-      <w:r>
-        <w:t>this</w:t>
-      </w:r>
-      <w:proofErr w:type="gramEnd"/>
-      <w:r>
-        <w:t xml:space="preserve"> all options are considered convenience options where you can tune them in such a way that dependent bundles are activated/deactivated and started/stopped automatically depending on your needs.</w:t>
+        <w:t>Besides this all options are considered convenience options where you can tune them in such a way that dependent bundles are activated/deactivated and started/stopped automatically depending on your needs.</w:t>
       </w:r>
     </w:p>
     <w:p>
       <w:pPr>
         <w:pStyle w:val="Heading2"/>
       </w:pPr>
-      <w:bookmarkStart w:id="12" w:name="_Toc350373608"/>
+      <w:bookmarkStart w:id="11" w:name="_Toc350373608"/>
       <w:r>
         <w:t>Sets and Graphs</w:t>
       </w:r>
-      <w:bookmarkEnd w:id="12"/>
-    </w:p>
-    <w:p>
-      <w:proofErr w:type="gramStart"/>
+      <w:bookmarkEnd w:id="11"/>
+    </w:p>
+    <w:p>
       <w:r>
         <w:t>For those of you familiar wit</w:t>
       </w:r>
@@ -3946,22 +3803,10 @@
         <w:t>s</w:t>
       </w:r>
       <w:r>
-        <w:t xml:space="preserve"> in the manifest file.</w:t>
-      </w:r>
-      <w:proofErr w:type="gramEnd"/>
-      <w:r>
-        <w:t xml:space="preserve">  </w:t>
-      </w:r>
-      <w:r>
-        <w:t xml:space="preserve">For each </w:t>
-      </w:r>
-      <w:proofErr w:type="gramStart"/>
-      <w:r>
-        <w:t>option</w:t>
-      </w:r>
-      <w:proofErr w:type="gramEnd"/>
-      <w:r>
-        <w:t xml:space="preserve"> </w:t>
+        <w:t xml:space="preserve"> in the manifest file.  </w:t>
+      </w:r>
+      <w:r>
+        <w:t xml:space="preserve">For each option </w:t>
       </w:r>
       <w:r>
         <w:t xml:space="preserve">a partial </w:t>
@@ -3993,13 +3838,8 @@
       <w:r>
         <w:t xml:space="preserve">. </w:t>
       </w:r>
-      <w:proofErr w:type="gramStart"/>
-      <w:r>
-        <w:t>Thus</w:t>
-      </w:r>
-      <w:proofErr w:type="gramEnd"/>
-      <w:r>
-        <w:t xml:space="preserve"> it is possible to traverse and sort the set of workspace bundles</w:t>
+      <w:r>
+        <w:t>Thus it is possible to traverse and sort the set of workspace bundles</w:t>
       </w:r>
       <w:r>
         <w:t xml:space="preserve"> in dependency </w:t>
@@ -4039,11 +3879,11 @@
       <w:pPr>
         <w:pStyle w:val="Heading2"/>
       </w:pPr>
-      <w:bookmarkStart w:id="13" w:name="_How_to_interpret"/>
-      <w:bookmarkStart w:id="14" w:name="_Ref347672323"/>
-      <w:bookmarkStart w:id="15" w:name="HowToInterpretTheDifferentDependencyOpti"/>
-      <w:bookmarkStart w:id="16" w:name="_Toc350373609"/>
-      <w:bookmarkEnd w:id="13"/>
+      <w:bookmarkStart w:id="12" w:name="_How_to_interpret"/>
+      <w:bookmarkStart w:id="13" w:name="_Ref347672323"/>
+      <w:bookmarkStart w:id="14" w:name="HowToInterpretTheDifferentDependencyOpti"/>
+      <w:bookmarkStart w:id="15" w:name="_Toc350373609"/>
+      <w:bookmarkEnd w:id="12"/>
       <w:r>
         <w:lastRenderedPageBreak/>
         <w:t>H</w:t>
@@ -4054,9 +3894,9 @@
       <w:r>
         <w:t>y Options</w:t>
       </w:r>
+      <w:bookmarkEnd w:id="13"/>
       <w:bookmarkEnd w:id="14"/>
       <w:bookmarkEnd w:id="15"/>
-      <w:bookmarkEnd w:id="16"/>
       <w:r>
         <w:t xml:space="preserve"> </w:t>
       </w:r>
@@ -4066,16 +3906,11 @@
         <w:t>W</w:t>
       </w:r>
       <w:r>
-        <w:t xml:space="preserve">hich bundles to include when a bundle </w:t>
-      </w:r>
-      <w:proofErr w:type="gramStart"/>
-      <w:r>
-        <w:t xml:space="preserve">is </w:t>
+        <w:t xml:space="preserve">hich bundles to include when a bundle is </w:t>
       </w:r>
       <w:r>
         <w:t>activated</w:t>
       </w:r>
-      <w:proofErr w:type="gramEnd"/>
       <w:r>
         <w:t>, deactivated,</w:t>
       </w:r>
@@ -4119,13 +3954,8 @@
         <w:t xml:space="preserve"> S = {a, b, c, d, e, f, g, h,</w:t>
       </w:r>
       <w:r>
-        <w:t xml:space="preserve"> </w:t>
-      </w:r>
-      <w:proofErr w:type="spellStart"/>
-      <w:r>
-        <w:t>i</w:t>
-      </w:r>
-      <w:proofErr w:type="spellEnd"/>
+        <w:t xml:space="preserve"> i</w:t>
+      </w:r>
       <w:r>
         <w:t>,</w:t>
       </w:r>
@@ -4362,21 +4192,7 @@
         <w:rPr>
           <w:i/>
         </w:rPr>
-        <w:t xml:space="preserve"> </w:t>
-      </w:r>
-      <w:proofErr w:type="gramStart"/>
-      <w:r>
-        <w:rPr>
-          <w:i/>
-        </w:rPr>
-        <w:t>Providing</w:t>
-      </w:r>
-      <w:proofErr w:type="gramEnd"/>
-      <w:r>
-        <w:rPr>
-          <w:i/>
-        </w:rPr>
-        <w:t xml:space="preserve"> and Requiring Bundles</w:t>
+        <w:t xml:space="preserve"> Providing and Requiring Bundles</w:t>
       </w:r>
       <w:r>
         <w:t xml:space="preserve"> option for deactivate and stop with {c} as the initial set is interpreted as follows:  </w:t>
@@ -4421,15 +4237,7 @@
         </w:numPr>
       </w:pPr>
       <w:r>
-        <w:t xml:space="preserve">Calculate the set of requiring bundles {a, b, c, d, e, f, </w:t>
-      </w:r>
-      <w:proofErr w:type="spellStart"/>
-      <w:r>
-        <w:t>i</w:t>
-      </w:r>
-      <w:proofErr w:type="spellEnd"/>
-      <w:r>
-        <w:t xml:space="preserve">} with the providing bundles {c, d} as the initial set of bundles as calculated in step 2. </w:t>
+        <w:t xml:space="preserve">Calculate the set of requiring bundles {a, b, c, d, e, f, i} with the providing bundles {c, d} as the initial set of bundles as calculated in step 2. </w:t>
       </w:r>
     </w:p>
     <w:p>
@@ -4451,19 +4259,11 @@
         <w:lastRenderedPageBreak/>
         <w:t xml:space="preserve">The same applies to the </w:t>
       </w:r>
-      <w:proofErr w:type="gramStart"/>
       <w:r>
         <w:rPr>
           <w:i/>
         </w:rPr>
-        <w:t>Requiring</w:t>
-      </w:r>
-      <w:proofErr w:type="gramEnd"/>
-      <w:r>
-        <w:rPr>
-          <w:i/>
-        </w:rPr>
-        <w:t xml:space="preserve"> and Providing Bundles</w:t>
+        <w:t>Requiring and Providing Bundles</w:t>
       </w:r>
       <w:r>
         <w:t xml:space="preserve"> option for activate and start, except that the requiring bundles are calculat</w:t>
@@ -4493,15 +4293,7 @@
         </w:numPr>
       </w:pPr>
       <w:r>
-        <w:t xml:space="preserve">Calculate the set of requiring bundles {a, b, c, </w:t>
-      </w:r>
-      <w:proofErr w:type="spellStart"/>
-      <w:r>
-        <w:t>i</w:t>
-      </w:r>
-      <w:proofErr w:type="spellEnd"/>
-      <w:r>
-        <w:t>} with c as the initial bundle.  Note that the initial set of bundle(s) is always part of the result set.</w:t>
+        <w:t>Calculate the set of requiring bundles {a, b, c, i} with c as the initial bundle.  Note that the initial set of bundle(s) is always part of the result set.</w:t>
       </w:r>
     </w:p>
     <w:p>
@@ -4513,23 +4305,7 @@
         </w:numPr>
       </w:pPr>
       <w:r>
-        <w:t xml:space="preserve">Calculate the set of providing bundles {a, b, c, d, </w:t>
-      </w:r>
-      <w:proofErr w:type="spellStart"/>
-      <w:r>
-        <w:t>i</w:t>
-      </w:r>
-      <w:proofErr w:type="spellEnd"/>
-      <w:r>
-        <w:t xml:space="preserve">} with the requiring bundles {a, b, c, </w:t>
-      </w:r>
-      <w:proofErr w:type="spellStart"/>
-      <w:r>
-        <w:t>i</w:t>
-      </w:r>
-      <w:proofErr w:type="spellEnd"/>
-      <w:r>
-        <w:t xml:space="preserve">} as the initial set of bundles as calculated in step 2. </w:t>
+        <w:t xml:space="preserve">Calculate the set of providing bundles {a, b, c, d, i} with the requiring bundles {a, b, c, i} as the initial set of bundles as calculated in step 2. </w:t>
       </w:r>
     </w:p>
     <w:p>
@@ -4573,26 +4349,18 @@
       <w:pPr>
         <w:pStyle w:val="Heading3"/>
       </w:pPr>
-      <w:bookmarkStart w:id="17" w:name="_Toc350373610"/>
+      <w:bookmarkStart w:id="16" w:name="_Toc350373610"/>
       <w:r>
         <w:t>Build Errors and Dependency Optio</w:t>
       </w:r>
       <w:r>
         <w:t>ns</w:t>
       </w:r>
-      <w:bookmarkEnd w:id="17"/>
-    </w:p>
-    <w:p>
-      <w:r>
-        <w:t xml:space="preserve">Start and Stop operations </w:t>
-      </w:r>
-      <w:proofErr w:type="gramStart"/>
-      <w:r>
-        <w:t>are not affected</w:t>
-      </w:r>
-      <w:proofErr w:type="gramEnd"/>
-      <w:r>
-        <w:t xml:space="preserve"> by bundle errors</w:t>
+      <w:bookmarkEnd w:id="16"/>
+    </w:p>
+    <w:p>
+      <w:r>
+        <w:t>Start and Stop operations are not affected by bundle errors</w:t>
       </w:r>
       <w:r>
         <w:t xml:space="preserve">. </w:t>
@@ -4604,41 +4372,25 @@
         <w:t>D</w:t>
       </w:r>
       <w:r>
-        <w:t xml:space="preserve">eactivating bundles with build errors prohibit activation of the affected bundles until the errors </w:t>
-      </w:r>
-      <w:proofErr w:type="gramStart"/>
-      <w:r>
-        <w:t>are corrected</w:t>
-      </w:r>
-      <w:proofErr w:type="gramEnd"/>
+        <w:t xml:space="preserve">eactivating bundles with build errors prohibit activation of the affected bundles until the errors are corrected. </w:t>
+      </w:r>
+      <w:r>
+        <w:t>Affected bundles are</w:t>
+      </w:r>
+      <w:r>
+        <w:t xml:space="preserve"> bundles with build errors and bundles that have requirements on </w:t>
+      </w:r>
+      <w:r>
+        <w:t>those bundles</w:t>
+      </w:r>
       <w:r>
         <w:t xml:space="preserve">. </w:t>
       </w:r>
       <w:r>
-        <w:t>Affected bundles are</w:t>
-      </w:r>
-      <w:r>
-        <w:t xml:space="preserve"> bundles with build errors and bundles that have requirements on </w:t>
-      </w:r>
-      <w:r>
-        <w:t>those bundles</w:t>
-      </w:r>
-      <w:r>
-        <w:t xml:space="preserve">. </w:t>
-      </w:r>
-      <w:r>
-        <w:t xml:space="preserve"> </w:t>
-      </w:r>
-      <w:r>
-        <w:t xml:space="preserve">Only providing bundles of bundles with build errors </w:t>
-      </w:r>
-      <w:proofErr w:type="gramStart"/>
-      <w:r>
-        <w:t>are activated</w:t>
-      </w:r>
-      <w:proofErr w:type="gramEnd"/>
-      <w:r>
-        <w:t xml:space="preserve">. </w:t>
+        <w:t xml:space="preserve"> </w:t>
+      </w:r>
+      <w:r>
+        <w:t xml:space="preserve">Only providing bundles of bundles with build errors are activated. </w:t>
       </w:r>
       <w:r>
         <w:t xml:space="preserve">To which extend </w:t>
@@ -4686,26 +4438,18 @@
       <w:pPr>
         <w:pStyle w:val="Heading2"/>
       </w:pPr>
-      <w:bookmarkStart w:id="18" w:name="_Toc350373611"/>
+      <w:bookmarkStart w:id="17" w:name="_Toc350373611"/>
       <w:r>
         <w:t>Global Bundle commands</w:t>
       </w:r>
-      <w:bookmarkEnd w:id="18"/>
-    </w:p>
-    <w:p>
-      <w:r>
-        <w:t xml:space="preserve">When activating, deactivating, starting or stopping bundles from the Bundle main menu all possible candidate bundles in the workspace are included in the selected operation and automatically becomes the set of initial bundles. As noted, initial bundles are always included in the result set.  Dependent bundles are then </w:t>
-      </w:r>
-      <w:proofErr w:type="gramStart"/>
-      <w:r>
-        <w:t xml:space="preserve">either in the initial set or </w:t>
-      </w:r>
-      <w:r>
-        <w:t>already part</w:t>
-      </w:r>
-      <w:proofErr w:type="gramEnd"/>
-      <w:r>
-        <w:t xml:space="preserve"> of the result set.</w:t>
+      <w:bookmarkEnd w:id="17"/>
+    </w:p>
+    <w:p>
+      <w:r>
+        <w:t xml:space="preserve">When activating, deactivating, starting or stopping bundles from the Bundle main menu all possible candidate bundles in the workspace are included in the selected operation and automatically becomes the set of initial bundles. As noted, initial bundles are always included in the result set.  Dependent bundles are then either in the initial set or </w:t>
+      </w:r>
+      <w:r>
+        <w:t>already part of the result set.</w:t>
       </w:r>
       <w:r>
         <w:t xml:space="preserve"> The consequence of this is that the Partial Dependency options have no effect on global bundle commands initiated from the Bundle main menu.</w:t>
@@ -4715,20 +4459,20 @@
       <w:pPr>
         <w:pStyle w:val="Heading1"/>
       </w:pPr>
-      <w:bookmarkStart w:id="19" w:name="_Refresh_on_Update"/>
-      <w:bookmarkStart w:id="20" w:name="_Ref347479490"/>
-      <w:bookmarkStart w:id="21" w:name="RefreshOnUpdate"/>
-      <w:bookmarkStart w:id="22" w:name="_Toc350373612"/>
+      <w:bookmarkStart w:id="18" w:name="_Refresh_on_Update"/>
+      <w:bookmarkStart w:id="19" w:name="_Ref347479490"/>
+      <w:bookmarkStart w:id="20" w:name="RefreshOnUpdate"/>
+      <w:bookmarkStart w:id="21" w:name="_Toc350373612"/>
+      <w:bookmarkEnd w:id="18"/>
+      <w:r>
+        <w:t xml:space="preserve">Refresh </w:t>
+      </w:r>
+      <w:r>
+        <w:t>on Update</w:t>
+      </w:r>
       <w:bookmarkEnd w:id="19"/>
-      <w:r>
-        <w:t xml:space="preserve">Refresh </w:t>
-      </w:r>
-      <w:r>
-        <w:t>on Update</w:t>
-      </w:r>
       <w:bookmarkEnd w:id="20"/>
       <w:bookmarkEnd w:id="21"/>
-      <w:bookmarkEnd w:id="22"/>
     </w:p>
     <w:p>
       <w:r>
@@ -4740,13 +4484,8 @@
       <w:r>
         <w:t xml:space="preserve">to old bundle revisions </w:t>
       </w:r>
-      <w:proofErr w:type="gramStart"/>
-      <w:r>
-        <w:t>is cleaned up</w:t>
-      </w:r>
-      <w:proofErr w:type="gramEnd"/>
-      <w:r>
-        <w:t xml:space="preserve"> by the refresh command.</w:t>
+      <w:r>
+        <w:t>is cleaned up by the refresh command.</w:t>
       </w:r>
       <w:r>
         <w:t xml:space="preserve"> </w:t>
@@ -4789,14 +4528,12 @@
       <w:r>
         <w:t xml:space="preserve">option </w:t>
       </w:r>
-      <w:proofErr w:type="gramStart"/>
       <w:r>
         <w:t>is switched on</w:t>
       </w:r>
       <w:r>
         <w:t>,</w:t>
       </w:r>
-      <w:proofErr w:type="gramEnd"/>
       <w:r>
         <w:t xml:space="preserve"> new wirings between the updated bundle</w:t>
       </w:r>
@@ -4835,28 +4572,18 @@
       <w:r>
         <w:t xml:space="preserve">uild errors </w:t>
       </w:r>
-      <w:proofErr w:type="gramStart"/>
-      <w:r>
-        <w:t>are introduced</w:t>
-      </w:r>
-      <w:proofErr w:type="gramEnd"/>
-      <w:r>
-        <w:t xml:space="preserve"> in already</w:t>
+      <w:r>
+        <w:t>are introduced in already</w:t>
       </w:r>
       <w:r>
         <w:t xml:space="preserve"> activated bundles and such bundles are members of the calculated requiring dependency closure to refresh a path of bundles including all requiring and providing bundles of the error bundles from the requiring dependency closure are </w:t>
       </w:r>
       <w:r>
-        <w:t xml:space="preserve">removed. The removed bundles that </w:t>
-      </w:r>
-      <w:proofErr w:type="gramStart"/>
-      <w:r>
-        <w:t xml:space="preserve">are not </w:t>
+        <w:t xml:space="preserve">removed. The removed bundles that are not </w:t>
       </w:r>
       <w:r>
         <w:t>refreshed</w:t>
       </w:r>
-      <w:proofErr w:type="gramEnd"/>
       <w:r>
         <w:t xml:space="preserve"> retain their current revision with its wirings.</w:t>
       </w:r>
@@ -4881,16 +4608,11 @@
         <w:t>option</w:t>
       </w:r>
       <w:r>
-        <w:t xml:space="preserve"> </w:t>
-      </w:r>
-      <w:proofErr w:type="gramStart"/>
-      <w:r>
-        <w:t>is switched off</w:t>
+        <w:t xml:space="preserve"> is switched off</w:t>
       </w:r>
       <w:r>
         <w:t>,</w:t>
       </w:r>
-      <w:proofErr w:type="gramEnd"/>
       <w:r>
         <w:t xml:space="preserve"> e</w:t>
       </w:r>
@@ -4905,26 +4627,10 @@
       </w:r>
       <w:r>
         <w:lastRenderedPageBreak/>
-        <w:t xml:space="preserve">bundle is greater than one when the option </w:t>
-      </w:r>
-      <w:proofErr w:type="gramStart"/>
-      <w:r>
-        <w:t>is switched off</w:t>
-      </w:r>
-      <w:proofErr w:type="gramEnd"/>
-      <w:r>
-        <w:t xml:space="preserve">. Turning this option on </w:t>
-      </w:r>
-      <w:r>
-        <w:t xml:space="preserve">or </w:t>
-      </w:r>
-      <w:proofErr w:type="gramStart"/>
-      <w:r>
-        <w:t>issuing</w:t>
-      </w:r>
-      <w:proofErr w:type="gramEnd"/>
-      <w:r>
-        <w:t xml:space="preserve"> a manual Refresh command </w:t>
+        <w:t xml:space="preserve">bundle is greater than one when the option is switched off. Turning this option on </w:t>
+      </w:r>
+      <w:r>
+        <w:t xml:space="preserve">or issuing a manual Refresh command </w:t>
       </w:r>
       <w:r>
         <w:t xml:space="preserve">should </w:t>
@@ -4933,18 +4639,10 @@
         <w:t>ens</w:t>
       </w:r>
       <w:r>
-        <w:t xml:space="preserve">ure only one revision per bundle. The number of revisions for a bundle </w:t>
-      </w:r>
-      <w:proofErr w:type="gramStart"/>
-      <w:r>
-        <w:t>may be f</w:t>
-      </w:r>
-      <w:r>
-        <w:t>ound</w:t>
-      </w:r>
-      <w:proofErr w:type="gramEnd"/>
-      <w:r>
-        <w:t xml:space="preserve"> in </w:t>
+        <w:t>ure only one revision per bundle. The number of revisions for a bundle may be f</w:t>
+      </w:r>
+      <w:r>
+        <w:t xml:space="preserve">ound in </w:t>
       </w:r>
       <w:r>
         <w:t xml:space="preserve">the List </w:t>
@@ -5060,18 +4758,10 @@
         <w:t>ers</w:t>
       </w:r>
       <w:r>
-        <w:t xml:space="preserve"> an </w:t>
-      </w:r>
-      <w:proofErr w:type="gramStart"/>
-      <w:r>
-        <w:t>update</w:t>
-      </w:r>
-      <w:r>
-        <w:t xml:space="preserve"> which</w:t>
-      </w:r>
-      <w:proofErr w:type="gramEnd"/>
-      <w:r>
-        <w:t xml:space="preserve"> creates a new </w:t>
+        <w:t xml:space="preserve"> an update</w:t>
+      </w:r>
+      <w:r>
+        <w:t xml:space="preserve"> which creates a new </w:t>
       </w:r>
       <w:r>
         <w:t xml:space="preserve">current </w:t>
@@ -5172,18 +4862,10 @@
         <w:t xml:space="preserve">requiring </w:t>
       </w:r>
       <w:r>
-        <w:t xml:space="preserve">bundle </w:t>
-      </w:r>
-      <w:proofErr w:type="gramStart"/>
-      <w:r>
-        <w:t>(A) is</w:t>
-      </w:r>
-      <w:r>
-        <w:t xml:space="preserve"> wired</w:t>
-      </w:r>
-      <w:proofErr w:type="gramEnd"/>
-      <w:r>
-        <w:t xml:space="preserve"> to </w:t>
+        <w:t>bundle (A) is</w:t>
+      </w:r>
+      <w:r>
+        <w:t xml:space="preserve"> wired to </w:t>
       </w:r>
       <w:r>
         <w:t>a previous</w:t>
@@ -5244,13 +4926,13 @@
       <w:pPr>
         <w:pStyle w:val="Heading1"/>
       </w:pPr>
-      <w:bookmarkStart w:id="23" w:name="UpdateOnBuild"/>
-      <w:bookmarkStart w:id="24" w:name="_Toc350373613"/>
+      <w:bookmarkStart w:id="22" w:name="UpdateOnBuild"/>
+      <w:bookmarkStart w:id="23" w:name="_Toc350373613"/>
       <w:r>
         <w:t>Update on Build</w:t>
       </w:r>
+      <w:bookmarkEnd w:id="22"/>
       <w:bookmarkEnd w:id="23"/>
-      <w:bookmarkEnd w:id="24"/>
     </w:p>
     <w:p>
       <w:r>
@@ -5278,15 +4960,7 @@
         <w:t xml:space="preserve">bundle </w:t>
       </w:r>
       <w:r>
-        <w:t xml:space="preserve">projects that </w:t>
-      </w:r>
-      <w:proofErr w:type="gramStart"/>
-      <w:r>
-        <w:t>have been built</w:t>
-      </w:r>
-      <w:proofErr w:type="gramEnd"/>
-      <w:r>
-        <w:t xml:space="preserve"> </w:t>
+        <w:t xml:space="preserve">projects that have been built </w:t>
       </w:r>
       <w:r>
         <w:t xml:space="preserve">since last update </w:t>
@@ -5322,16 +4996,11 @@
         <w:t xml:space="preserve">activated </w:t>
       </w:r>
       <w:r>
-        <w:t xml:space="preserve">bundle projects that </w:t>
-      </w:r>
-      <w:proofErr w:type="gramStart"/>
-      <w:r>
-        <w:t xml:space="preserve">have been </w:t>
+        <w:t xml:space="preserve">bundle projects that have been </w:t>
       </w:r>
       <w:r>
         <w:t>built</w:t>
       </w:r>
-      <w:proofErr w:type="gramEnd"/>
       <w:r>
         <w:t xml:space="preserve"> since last update</w:t>
       </w:r>
@@ -5372,34 +5041,10 @@
         <w:t xml:space="preserve"> </w:t>
       </w:r>
       <w:r>
-        <w:t xml:space="preserve">option </w:t>
-      </w:r>
-      <w:proofErr w:type="gramStart"/>
-      <w:r>
-        <w:t>is switched on</w:t>
-      </w:r>
-      <w:proofErr w:type="gramEnd"/>
-      <w:r>
-        <w:t xml:space="preserve"> and resolved if the option is switched off.</w:t>
-      </w:r>
-      <w:r>
-        <w:t xml:space="preserve"> Note that activating a bundle project in an activated workspace </w:t>
-      </w:r>
-      <w:proofErr w:type="gramStart"/>
-      <w:r>
-        <w:t>is always updated</w:t>
-      </w:r>
-      <w:proofErr w:type="gramEnd"/>
-      <w:r>
-        <w:t xml:space="preserve"> after it is built as part of the activation process. </w:t>
-      </w:r>
-      <w:proofErr w:type="gramStart"/>
-      <w:r>
-        <w:t>Thus</w:t>
-      </w:r>
-      <w:proofErr w:type="gramEnd"/>
-      <w:r>
-        <w:t xml:space="preserve"> this option </w:t>
+        <w:t>option is switched on and resolved if the option is switched off.</w:t>
+      </w:r>
+      <w:r>
+        <w:t xml:space="preserve"> Note that activating a bundle project in an activated workspace is always updated after it is built as part of the activation process. Thus this option </w:t>
       </w:r>
       <w:r>
         <w:t xml:space="preserve">first becomes operative </w:t>
@@ -5430,36 +5075,28 @@
       <w:pPr>
         <w:pStyle w:val="Heading1"/>
       </w:pPr>
-      <w:bookmarkStart w:id="25" w:name="_Update_Bundle_Class-Path"/>
-      <w:bookmarkStart w:id="26" w:name="_Update_Bundle-ClassPath_on"/>
-      <w:bookmarkStart w:id="27" w:name="_Ref333150834"/>
-      <w:bookmarkStart w:id="28" w:name="AddbintoBundleClassPathonActivate"/>
-      <w:bookmarkStart w:id="29" w:name="_Toc350373614"/>
+      <w:bookmarkStart w:id="24" w:name="_Update_Bundle_Class-Path"/>
+      <w:bookmarkStart w:id="25" w:name="_Update_Bundle-ClassPath_on"/>
+      <w:bookmarkStart w:id="26" w:name="_Ref333150834"/>
+      <w:bookmarkStart w:id="27" w:name="AddbintoBundleClassPathonActivate"/>
+      <w:bookmarkStart w:id="28" w:name="_Toc350373614"/>
+      <w:bookmarkEnd w:id="24"/>
       <w:bookmarkEnd w:id="25"/>
+      <w:r>
+        <w:t>Update</w:t>
+      </w:r>
+      <w:r>
+        <w:t xml:space="preserve"> Bundle-Class</w:t>
+      </w:r>
+      <w:r>
+        <w:t>Path on Activate</w:t>
+      </w:r>
       <w:bookmarkEnd w:id="26"/>
-      <w:r>
-        <w:t>Update</w:t>
-      </w:r>
-      <w:r>
-        <w:t xml:space="preserve"> Bundle-</w:t>
-      </w:r>
-      <w:proofErr w:type="spellStart"/>
-      <w:r>
-        <w:t>Class</w:t>
-      </w:r>
-      <w:r>
-        <w:t>Path</w:t>
-      </w:r>
-      <w:proofErr w:type="spellEnd"/>
-      <w:r>
-        <w:t xml:space="preserve"> on Activate</w:t>
-      </w:r>
       <w:bookmarkEnd w:id="27"/>
+      <w:r>
+        <w:t>/Deactivate</w:t>
+      </w:r>
       <w:bookmarkEnd w:id="28"/>
-      <w:r>
-        <w:t>/Deactivate</w:t>
-      </w:r>
-      <w:bookmarkEnd w:id="29"/>
     </w:p>
     <w:p>
       <w:r>
@@ -5484,18 +5121,10 @@
         <w:t xml:space="preserve"> files are stored</w:t>
       </w:r>
       <w:r>
-        <w:t xml:space="preserve">. The path to the generated class files </w:t>
-      </w:r>
-      <w:proofErr w:type="gramStart"/>
-      <w:r>
-        <w:t>are</w:t>
-      </w:r>
-      <w:r>
-        <w:t xml:space="preserve"> needed</w:t>
-      </w:r>
-      <w:proofErr w:type="gramEnd"/>
-      <w:r>
-        <w:t xml:space="preserve"> when a bundle project is started.</w:t>
+        <w:t>. The path to the generated class files are</w:t>
+      </w:r>
+      <w:r>
+        <w:t xml:space="preserve"> needed when a bundle project is started.</w:t>
       </w:r>
       <w:r>
         <w:t xml:space="preserve"> The default output location is initially set in the </w:t>
@@ -5569,21 +5198,7 @@
         <w:rPr>
           <w:i/>
         </w:rPr>
-        <w:t>Update Bundle-</w:t>
-      </w:r>
-      <w:proofErr w:type="spellStart"/>
-      <w:r>
-        <w:rPr>
-          <w:i/>
-        </w:rPr>
-        <w:t>ClassPath</w:t>
-      </w:r>
-      <w:proofErr w:type="spellEnd"/>
-      <w:r>
-        <w:rPr>
-          <w:i/>
-        </w:rPr>
-        <w:t xml:space="preserve"> on Activate</w:t>
+        <w:t>Update Bundle-ClassPath on Activate</w:t>
       </w:r>
       <w:r>
         <w:rPr>
@@ -5646,30 +5261,17 @@
         <w:t>this</w:t>
       </w:r>
       <w:r>
-        <w:t xml:space="preserve"> option </w:t>
-      </w:r>
-      <w:proofErr w:type="gramStart"/>
-      <w:r>
-        <w:t>is turned off,</w:t>
-      </w:r>
-      <w:proofErr w:type="gramEnd"/>
-      <w:r>
-        <w:t xml:space="preserve"> no action is t</w:t>
+        <w:t xml:space="preserve"> option is turned off, no action is t</w:t>
       </w:r>
       <w:r>
         <w:t>aken to update the Bundle</w:t>
       </w:r>
       <w:r>
-        <w:t>-</w:t>
-      </w:r>
-      <w:proofErr w:type="spellStart"/>
-      <w:r>
-        <w:t>Class</w:t>
+        <w:t>-Class</w:t>
       </w:r>
       <w:r>
         <w:t>Path</w:t>
       </w:r>
-      <w:proofErr w:type="spellEnd"/>
       <w:r>
         <w:t xml:space="preserve"> on activation</w:t>
       </w:r>
@@ -5680,13 +5282,8 @@
         <w:t xml:space="preserve"> If the </w:t>
       </w:r>
       <w:r>
-        <w:t>Bundle-</w:t>
-      </w:r>
-      <w:proofErr w:type="spellStart"/>
-      <w:r>
-        <w:t>ClassPath</w:t>
-      </w:r>
-      <w:proofErr w:type="spellEnd"/>
+        <w:t>Bundle-ClassPath</w:t>
+      </w:r>
       <w:r>
         <w:t xml:space="preserve"> </w:t>
       </w:r>
@@ -5714,13 +5311,8 @@
       <w:r>
         <w:t>update the Bundle-</w:t>
       </w:r>
-      <w:proofErr w:type="spellStart"/>
-      <w:r>
-        <w:t>ClassPath</w:t>
-      </w:r>
-      <w:proofErr w:type="spellEnd"/>
-      <w:r>
-        <w:t xml:space="preserve"> </w:t>
+      <w:r>
+        <w:t xml:space="preserve">ClassPath </w:t>
       </w:r>
       <w:r>
         <w:t xml:space="preserve">for already activated bundles </w:t>
@@ -5732,23 +5324,7 @@
         <w:t>the main menu</w:t>
       </w:r>
       <w:r>
-        <w:t>. For full control you can add and remove the default output location in the Bundle-</w:t>
-      </w:r>
-      <w:proofErr w:type="spellStart"/>
-      <w:r>
-        <w:t>ClassPath</w:t>
-      </w:r>
-      <w:proofErr w:type="spellEnd"/>
-      <w:r>
-        <w:t xml:space="preserve"> on </w:t>
-      </w:r>
-      <w:proofErr w:type="gramStart"/>
-      <w:r>
-        <w:t>any  –</w:t>
-      </w:r>
-      <w:proofErr w:type="gramEnd"/>
-      <w:r>
-        <w:t xml:space="preserve"> deactivated and activated - bundle project from</w:t>
+        <w:t>. For full control you can add and remove the default output location in the Bundle-ClassPath on any  – deactivated and activated - bundle project from</w:t>
       </w:r>
       <w:r>
         <w:t xml:space="preserve"> </w:t>
@@ -5767,47 +5343,15 @@
       <w:pPr>
         <w:pStyle w:val="Heading2"/>
       </w:pPr>
-      <w:bookmarkStart w:id="30" w:name="_Toc350373615"/>
-      <w:r>
-        <w:t xml:space="preserve">Use the </w:t>
-      </w:r>
-      <w:proofErr w:type="spellStart"/>
-      <w:r>
-        <w:t>osgi.dev</w:t>
-      </w:r>
-      <w:proofErr w:type="spellEnd"/>
-      <w:r>
-        <w:t xml:space="preserve"> System Property</w:t>
-      </w:r>
-      <w:bookmarkEnd w:id="30"/>
-    </w:p>
-    <w:p>
-      <w:r>
-        <w:t xml:space="preserve">If you </w:t>
-      </w:r>
-      <w:proofErr w:type="gramStart"/>
-      <w:r>
-        <w:t>don’t</w:t>
-      </w:r>
-      <w:proofErr w:type="gramEnd"/>
-      <w:r>
-        <w:t xml:space="preserve"> like the idea of updating the Bundle-</w:t>
-      </w:r>
-      <w:proofErr w:type="spellStart"/>
-      <w:r>
-        <w:t>ClassPath</w:t>
-      </w:r>
-      <w:proofErr w:type="spellEnd"/>
-      <w:r>
-        <w:t xml:space="preserve"> when activating and deactivating bundle projects you can set the </w:t>
-      </w:r>
-      <w:proofErr w:type="spellStart"/>
-      <w:r>
-        <w:t>osgi.dev</w:t>
-      </w:r>
-      <w:proofErr w:type="spellEnd"/>
-      <w:r>
-        <w:t xml:space="preserve"> system property in the configuration.ini file to the default output folder.</w:t>
+      <w:bookmarkStart w:id="29" w:name="_Toc350373615"/>
+      <w:r>
+        <w:t>Use the osgi.dev System Property</w:t>
+      </w:r>
+      <w:bookmarkEnd w:id="29"/>
+    </w:p>
+    <w:p>
+      <w:r>
+        <w:t>If you don’t like the idea of updating the Bundle-ClassPath when activating and deactivating bundle projects you can set the osgi.dev system property in the configuration.ini file to the default output folder.</w:t>
       </w:r>
       <w:r>
         <w:t xml:space="preserve"> The configuration.</w:t>
@@ -5841,74 +5385,45 @@
       <w:r>
         <w:t xml:space="preserve">The setting in the configuration.ini can then be specified as </w:t>
       </w:r>
-      <w:proofErr w:type="spellStart"/>
       <w:r>
         <w:rPr>
           <w:i/>
         </w:rPr>
-        <w:t>osgi.dev</w:t>
-      </w:r>
-      <w:proofErr w:type="spellEnd"/>
+        <w:t>osgi.dev=bin</w:t>
+      </w:r>
       <w:r>
         <w:rPr>
           <w:i/>
         </w:rPr>
-        <w:t>=bin</w:t>
+        <w:t xml:space="preserve"> </w:t>
+      </w:r>
+      <w:r>
+        <w:t xml:space="preserve">where bin </w:t>
+      </w:r>
+      <w:r>
+        <w:t xml:space="preserve">(or what you have changed it to) </w:t>
+      </w:r>
+      <w:r>
+        <w:t xml:space="preserve">is the default output folder. When the </w:t>
+      </w:r>
+      <w:r>
+        <w:t xml:space="preserve">osgi.dev </w:t>
+      </w:r>
+      <w:r>
+        <w:t>system</w:t>
+      </w:r>
+      <w:r>
+        <w:t xml:space="preserve"> property is set you can turn</w:t>
+      </w:r>
+      <w:r>
+        <w:t xml:space="preserve"> the </w:t>
       </w:r>
       <w:r>
         <w:rPr>
           <w:i/>
         </w:rPr>
-        <w:t xml:space="preserve"> </w:t>
-      </w:r>
-      <w:r>
-        <w:t xml:space="preserve">where bin </w:t>
-      </w:r>
-      <w:r>
-        <w:t xml:space="preserve">(or what you have changed it to) </w:t>
-      </w:r>
-      <w:r>
-        <w:t xml:space="preserve">is the default output folder. When the </w:t>
-      </w:r>
-      <w:proofErr w:type="spellStart"/>
-      <w:r>
-        <w:t>osgi.dev</w:t>
-      </w:r>
-      <w:proofErr w:type="spellEnd"/>
-      <w:r>
-        <w:t xml:space="preserve"> </w:t>
-      </w:r>
-      <w:r>
-        <w:t>system</w:t>
-      </w:r>
-      <w:r>
-        <w:t xml:space="preserve"> property is </w:t>
-      </w:r>
-      <w:proofErr w:type="gramStart"/>
-      <w:r>
-        <w:t>set</w:t>
-      </w:r>
-      <w:proofErr w:type="gramEnd"/>
-      <w:r>
-        <w:t xml:space="preserve"> you can turn</w:t>
-      </w:r>
-      <w:r>
-        <w:t xml:space="preserve"> the </w:t>
-      </w:r>
-      <w:r>
-        <w:rPr>
-          <w:i/>
-        </w:rPr>
-        <w:t>Update Bundle-</w:t>
-      </w:r>
-      <w:proofErr w:type="spellStart"/>
-      <w:r>
-        <w:rPr>
-          <w:i/>
-        </w:rPr>
-        <w:t>ClassPath</w:t>
-      </w:r>
-      <w:proofErr w:type="spellEnd"/>
+        <w:t>Update Bundle-ClassPath</w:t>
+      </w:r>
       <w:r>
         <w:rPr>
           <w:i/>
@@ -5921,45 +5436,24 @@
     </w:p>
     <w:p>
       <w:r>
-        <w:t xml:space="preserve">It is also possible to reference a properties file as a parameter to the </w:t>
-      </w:r>
-      <w:proofErr w:type="spellStart"/>
-      <w:r>
-        <w:t>osgi.dev</w:t>
-      </w:r>
-      <w:proofErr w:type="spellEnd"/>
-      <w:r>
-        <w:t xml:space="preserve"> system property. The output folder of each activated bundle </w:t>
-      </w:r>
-      <w:proofErr w:type="gramStart"/>
-      <w:r>
-        <w:t>is then updated</w:t>
-      </w:r>
-      <w:proofErr w:type="gramEnd"/>
-      <w:r>
-        <w:t xml:space="preserve"> with the bundle symbolic name as the key and the output folder as the attribute in the specified prope</w:t>
-      </w:r>
-      <w:r>
-        <w:t xml:space="preserve">rty file (e.g. </w:t>
-      </w:r>
-      <w:proofErr w:type="spellStart"/>
-      <w:r>
-        <w:t>osgi.dev</w:t>
-      </w:r>
-      <w:proofErr w:type="spellEnd"/>
-      <w:r>
-        <w:t>=file:c:\</w:t>
-      </w:r>
-      <w:r>
-        <w:t xml:space="preserve">prj\dev.properties). This is more dynamic and useful when bundles have different output folders or the output folder of a bundle </w:t>
-      </w:r>
-      <w:proofErr w:type="gramStart"/>
-      <w:r>
-        <w:t>is changed</w:t>
-      </w:r>
-      <w:proofErr w:type="gramEnd"/>
-      <w:r>
-        <w:t xml:space="preserve"> during an Eclipse session. </w:t>
+        <w:t>It is also possible to reference a properties file as a parameter to the osgi.dev system property. The output folder of each activated bundle is then updated with the bundle symbolic name as the key and the output folder as the attribute in the specified prope</w:t>
+      </w:r>
+      <w:r>
+        <w:t>rty file (e.g.</w:t>
+      </w:r>
+      <w:r>
+        <w:t xml:space="preserve"> Windows:</w:t>
+      </w:r>
+      <w:bookmarkStart w:id="30" w:name="_GoBack"/>
+      <w:bookmarkEnd w:id="30"/>
+      <w:r>
+        <w:t xml:space="preserve"> </w:t>
+      </w:r>
+      <w:r>
+        <w:t>osgi.dev=file\:c\:/dev/prj/dev.properties</w:t>
+      </w:r>
+      <w:r>
+        <w:t xml:space="preserve">). This is more dynamic and useful when bundles have different output folders or the output folder of a bundle is changed during an Eclipse session. </w:t>
       </w:r>
     </w:p>
     <w:p>
@@ -5980,31 +5474,10 @@
     </w:p>
     <w:p>
       <w:r>
-        <w:t xml:space="preserve">If you later override the </w:t>
-      </w:r>
-      <w:proofErr w:type="gramStart"/>
-      <w:r>
-        <w:t>default</w:t>
-      </w:r>
-      <w:proofErr w:type="gramEnd"/>
-      <w:r>
-        <w:t xml:space="preserve"> location by setting the output folder per source folder (See the Java Build-Path entry in the project properties dialog) you must manually add the new output location to the Bundle-</w:t>
-      </w:r>
-      <w:proofErr w:type="spellStart"/>
-      <w:r>
-        <w:t>ClassPath</w:t>
-      </w:r>
-      <w:proofErr w:type="spellEnd"/>
-      <w:r>
-        <w:t xml:space="preserve"> or use the </w:t>
-      </w:r>
-      <w:proofErr w:type="spellStart"/>
-      <w:r>
-        <w:t>osgi.dev</w:t>
-      </w:r>
-      <w:proofErr w:type="spellEnd"/>
-      <w:r>
-        <w:t xml:space="preserve"> </w:t>
+        <w:t>If you later override the default location by setting the output folder per source folder (See the Java Build-Path entry in the project properties dialog) you must manually add the new output location to the Bundle-ClassPath</w:t>
+      </w:r>
+      <w:r>
+        <w:t xml:space="preserve"> or use the osgi.dev </w:t>
       </w:r>
       <w:r>
         <w:rPr>
@@ -6036,14 +5509,9 @@
         <w:t xml:space="preserve">Manually </w:t>
       </w:r>
       <w:r>
-        <w:t>to the Bundle-</w:t>
-      </w:r>
-      <w:proofErr w:type="spellStart"/>
-      <w:r>
-        <w:t>ClassPath</w:t>
+        <w:t>to the Bundle-ClassPath</w:t>
       </w:r>
       <w:bookmarkEnd w:id="32"/>
-      <w:proofErr w:type="spellEnd"/>
       <w:r>
         <w:t xml:space="preserve"> </w:t>
       </w:r>
@@ -6061,14 +5529,12 @@
       <w:r>
         <w:t xml:space="preserve">in the </w:t>
       </w:r>
-      <w:proofErr w:type="spellStart"/>
       <w:r>
         <w:rPr>
           <w:i/>
         </w:rPr>
         <w:t>Classpath</w:t>
       </w:r>
-      <w:proofErr w:type="spellEnd"/>
       <w:r>
         <w:t xml:space="preserve"> section </w:t>
       </w:r>
@@ -6151,15 +5617,7 @@
         <w:t xml:space="preserve">bundle </w:t>
       </w:r>
       <w:r>
-        <w:t xml:space="preserve">project or open the </w:t>
-      </w:r>
-      <w:proofErr w:type="spellStart"/>
-      <w:r>
-        <w:t>manifest.mf</w:t>
-      </w:r>
-      <w:proofErr w:type="spellEnd"/>
-      <w:r>
-        <w:t xml:space="preserve"> file in Package or project Explorer. </w:t>
+        <w:t xml:space="preserve">project or open the manifest.mf file in Package or project Explorer. </w:t>
       </w:r>
       <w:r>
         <w:t>If you for instance use output/bin</w:t>
@@ -6223,15 +5681,7 @@
     </w:p>
     <w:p>
       <w:r>
-        <w:t xml:space="preserve">By </w:t>
-      </w:r>
-      <w:proofErr w:type="gramStart"/>
-      <w:r>
-        <w:t>default</w:t>
-      </w:r>
-      <w:proofErr w:type="gramEnd"/>
-      <w:r>
-        <w:t xml:space="preserve"> the New Plug-in Project wizard in Eclipse creates a bundle project with lazy activation policy. A standalone bundle with lazy activation wi</w:t>
+        <w:t>By default the New Plug-in Project wizard in Eclipse creates a bundle project with lazy activation policy. A standalone bundle with lazy activation wi</w:t>
       </w:r>
       <w:r>
         <w:t>ll enter state &lt;&lt;LAZY&gt; (or STAR</w:t>
@@ -6292,50 +5742,18 @@
         <w:t xml:space="preserve"> </w:t>
       </w:r>
       <w:r>
-        <w:t>option respond to the OSGi Bundle-</w:t>
-      </w:r>
-      <w:proofErr w:type="spellStart"/>
-      <w:r>
-        <w:t>ActivationPolicy</w:t>
-      </w:r>
-      <w:proofErr w:type="spellEnd"/>
-      <w:r>
-        <w:t xml:space="preserve"> header </w:t>
+        <w:t xml:space="preserve">option respond to the OSGi Bundle-ActivationPolicy header </w:t>
       </w:r>
       <w:r>
         <w:t xml:space="preserve">in the manifest file </w:t>
       </w:r>
       <w:r>
-        <w:t>and ignore the older Eclipse-</w:t>
-      </w:r>
-      <w:proofErr w:type="spellStart"/>
-      <w:r>
-        <w:t>LazyStart</w:t>
-      </w:r>
-      <w:proofErr w:type="spellEnd"/>
-      <w:r>
-        <w:t xml:space="preserve"> and the deprecated Eclipse-</w:t>
-      </w:r>
-      <w:proofErr w:type="spellStart"/>
-      <w:r>
-        <w:t>AutoStart</w:t>
-      </w:r>
-      <w:proofErr w:type="spellEnd"/>
-      <w:r>
-        <w:t xml:space="preserve"> headers.</w:t>
-      </w:r>
-    </w:p>
-    <w:p>
-      <w:r>
-        <w:t>This option simply manipulates the Bundle-</w:t>
-      </w:r>
-      <w:proofErr w:type="spellStart"/>
-      <w:r>
-        <w:t>ActivationPolicy</w:t>
-      </w:r>
-      <w:proofErr w:type="spellEnd"/>
-      <w:r>
-        <w:t xml:space="preserve"> header </w:t>
+        <w:t>and ignore the older Eclipse-LazyStart and the deprecated Eclipse-AutoStart headers.</w:t>
+      </w:r>
+    </w:p>
+    <w:p>
+      <w:r>
+        <w:t xml:space="preserve">This option simply manipulates the Bundle-ActivationPolicy header </w:t>
       </w:r>
       <w:r>
         <w:t>in the manifest file</w:t>
@@ -6411,7 +5829,6 @@
       </w:r>
     </w:p>
     <w:p>
-      <w:proofErr w:type="gramStart"/>
       <w:r>
         <w:t xml:space="preserve">This option is </w:t>
       </w:r>
@@ -6424,15 +5841,7 @@
             <w:rStyle w:val="Hyperlink"/>
             <w:i/>
           </w:rPr>
-          <w:t>Set Activation Policy to Eager</w:t>
-        </w:r>
-        <w:proofErr w:type="gramEnd"/>
-        <w:r>
-          <w:rPr>
-            <w:rStyle w:val="Hyperlink"/>
-            <w:i/>
-          </w:rPr>
-          <w:t xml:space="preserve"> on Activate</w:t>
+          <w:t>Set Activation Policy to Eager on Activate</w:t>
         </w:r>
       </w:hyperlink>
       <w:r>
@@ -6465,11 +5874,9 @@
       <w:r>
         <w:t xml:space="preserve">You can </w:t>
       </w:r>
-      <w:proofErr w:type="gramStart"/>
       <w:r>
         <w:t>fine tune</w:t>
       </w:r>
-      <w:proofErr w:type="gramEnd"/>
       <w:r>
         <w:t xml:space="preserve"> the policy for each bundle with this option by switching </w:t>
       </w:r>
@@ -6551,18 +5958,10 @@
         <w:t xml:space="preserve">. When turned on, default </w:t>
       </w:r>
       <w:r>
-        <w:t xml:space="preserve">actions </w:t>
-      </w:r>
-      <w:proofErr w:type="gramStart"/>
-      <w:r>
-        <w:t>are</w:t>
-      </w:r>
-      <w:r>
-        <w:t xml:space="preserve"> performed</w:t>
-      </w:r>
-      <w:proofErr w:type="gramEnd"/>
-      <w:r>
-        <w:t xml:space="preserve"> </w:t>
+        <w:t>actions are</w:t>
+      </w:r>
+      <w:r>
+        <w:t xml:space="preserve"> performed </w:t>
       </w:r>
       <w:r>
         <w:t xml:space="preserve">silently </w:t>
@@ -6611,15 +6010,7 @@
     </w:p>
     <w:p>
       <w:r>
-        <w:t xml:space="preserve">Eclipse </w:t>
-      </w:r>
-      <w:proofErr w:type="gramStart"/>
-      <w:r>
-        <w:t>was initially not designed</w:t>
-      </w:r>
-      <w:proofErr w:type="gramEnd"/>
-      <w:r>
-        <w:t xml:space="preserve"> to dynamically </w:t>
+        <w:t xml:space="preserve">Eclipse was initially not designed to dynamically </w:t>
       </w:r>
       <w:r>
         <w:t>activate</w:t>
@@ -6675,29 +6066,13 @@
     </w:p>
     <w:p>
       <w:r>
-        <w:t xml:space="preserve">This option </w:t>
-      </w:r>
-      <w:proofErr w:type="gramStart"/>
-      <w:r>
-        <w:t>is provided</w:t>
-      </w:r>
-      <w:proofErr w:type="gramEnd"/>
-      <w:r>
-        <w:t xml:space="preserve"> to avoid accidental activation and loading of bundles that require capabilities from the </w:t>
+        <w:t xml:space="preserve">This option is provided to avoid accidental activation and loading of bundles that require capabilities from the </w:t>
       </w:r>
       <w:r>
         <w:t xml:space="preserve">Workbench or more specific the </w:t>
       </w:r>
       <w:r>
-        <w:t>Eclipse UI plug-in (“</w:t>
-      </w:r>
-      <w:proofErr w:type="spellStart"/>
-      <w:r>
-        <w:t>org.eclipse.ui</w:t>
-      </w:r>
-      <w:proofErr w:type="spellEnd"/>
-      <w:r>
-        <w:t>”)</w:t>
+        <w:t>Eclipse UI plug-in (“org.eclipse.ui”)</w:t>
       </w:r>
       <w:r>
         <w:t xml:space="preserve"> and derived UI plug-ins</w:t>
@@ -6717,26 +6092,10 @@
         <w:t xml:space="preserve"> </w:t>
       </w:r>
       <w:r>
-        <w:t xml:space="preserve">bundles that </w:t>
-      </w:r>
-      <w:proofErr w:type="gramStart"/>
-      <w:r>
-        <w:t>make</w:t>
-      </w:r>
-      <w:r>
-        <w:t xml:space="preserve"> contributions</w:t>
-      </w:r>
-      <w:proofErr w:type="gramEnd"/>
-      <w:r>
-        <w:t xml:space="preserve"> to the UI will not be activated. This also includes bundles that require capabilities from UI enabled bundles. When switched on all plug-in projects are candidates to </w:t>
-      </w:r>
-      <w:proofErr w:type="gramStart"/>
-      <w:r>
-        <w:t>be activated</w:t>
-      </w:r>
-      <w:proofErr w:type="gramEnd"/>
-      <w:r>
-        <w:t>.</w:t>
+        <w:t>bundles that make</w:t>
+      </w:r>
+      <w:r>
+        <w:t xml:space="preserve"> contributions to the UI will not be activated. This also includes bundles that require capabilities from UI enabled bundles. When switched on all plug-in projects are candidates to be activated.</w:t>
       </w:r>
     </w:p>
     <w:p>
@@ -6834,15 +6193,7 @@
         <w:t xml:space="preserve"> resolve </w:t>
       </w:r>
       <w:r>
-        <w:t xml:space="preserve">or </w:t>
-      </w:r>
-      <w:proofErr w:type="spellStart"/>
-      <w:r>
-        <w:t>unresolve</w:t>
-      </w:r>
-      <w:proofErr w:type="spellEnd"/>
-      <w:r>
-        <w:t xml:space="preserve"> </w:t>
+        <w:t xml:space="preserve">or unresolve </w:t>
       </w:r>
       <w:r>
         <w:t xml:space="preserve">bundles </w:t>
@@ -6901,15 +6252,7 @@
     </w:p>
     <w:p>
       <w:r>
-        <w:t xml:space="preserve">There is annoying feature - not necessarily a bug - when loading and unloading UI dependent bundles. Every time a bundle that contributes with a visual UI component is unloaded while in a </w:t>
-      </w:r>
-      <w:proofErr w:type="gramStart"/>
-      <w:r>
-        <w:t>standard</w:t>
-      </w:r>
-      <w:proofErr w:type="gramEnd"/>
-      <w:r>
-        <w:t xml:space="preserve"> perspective a modal dialog pops-</w:t>
+        <w:t>There is annoying feature - not necessarily a bug - when loading and unloading UI dependent bundles. Every time a bundle that contributes with a visual UI component is unloaded while in a standard perspective a modal dialog pops-</w:t>
       </w:r>
       <w:r>
         <w:t>up asking</w:t>
@@ -6936,15 +6279,7 @@
         <w:t xml:space="preserve"> </w:t>
       </w:r>
       <w:r>
-        <w:t xml:space="preserve">menu and save the perspective with a name of your own choice. If you use this custom perspective while activating/deactivating bundles, the Reset Perspective dialog </w:t>
-      </w:r>
-      <w:proofErr w:type="gramStart"/>
-      <w:r>
-        <w:t>won’t</w:t>
-      </w:r>
-      <w:proofErr w:type="gramEnd"/>
-      <w:r>
-        <w:t xml:space="preserve"> show up.</w:t>
+        <w:t>menu and save the perspective with a name of your own choice. If you use this custom perspective while activating/deactivating bundles, the Reset Perspective dialog won’t show up.</w:t>
       </w:r>
     </w:p>
     <w:p>
@@ -6974,13 +6309,8 @@
         <w:t xml:space="preserve">ry, and afterwards </w:t>
       </w:r>
       <w:r>
-        <w:t xml:space="preserve">resolves or </w:t>
-      </w:r>
-      <w:proofErr w:type="spellStart"/>
-      <w:r>
-        <w:t>unresolves</w:t>
-      </w:r>
-      <w:proofErr w:type="spellEnd"/>
+        <w:t>resolves or unresolves</w:t>
+      </w:r>
       <w:r>
         <w:t xml:space="preserve"> </w:t>
       </w:r>
@@ -7036,18 +6366,10 @@
     </w:p>
     <w:p>
       <w:r>
-        <w:t xml:space="preserve">Lastly and for some unknown reason Eclipse 4.2 does not update the main menu and tool bar dynamically. This works in 3.8 and earlier </w:t>
-      </w:r>
-      <w:proofErr w:type="gramStart"/>
-      <w:r>
-        <w:t>versions</w:t>
-      </w:r>
-      <w:r>
-        <w:t xml:space="preserve">  (</w:t>
-      </w:r>
-      <w:proofErr w:type="gramEnd"/>
-      <w:r>
-        <w:t>from version 3.0)</w:t>
+        <w:t>Lastly and for some unknown reason Eclipse 4.2 does not update the main menu and tool bar dynamically. This works in 3.8 and earlier versions</w:t>
+      </w:r>
+      <w:r>
+        <w:t xml:space="preserve">  (from version 3.0)</w:t>
       </w:r>
       <w:r>
         <w:t>.</w:t>
@@ -7089,49 +6411,23 @@
         <w:t>contributed</w:t>
       </w:r>
       <w:r>
-        <w:t xml:space="preserve"> extension is being unresolved. Runtime dependencies (e.g. referenced classes) </w:t>
-      </w:r>
-      <w:proofErr w:type="gramStart"/>
-      <w:r>
-        <w:t>are removed</w:t>
-      </w:r>
-      <w:proofErr w:type="gramEnd"/>
-      <w:r>
-        <w:t xml:space="preserve"> when the contributor is unresolved and the extension markup or definition is removed when the contributor is uninstalled.</w:t>
-      </w:r>
-    </w:p>
-    <w:p>
-      <w:r>
-        <w:t xml:space="preserve">The Eclipse stack is dynamic aware, but third party plug-ins may not be. Using </w:t>
-      </w:r>
-      <w:proofErr w:type="gramStart"/>
-      <w:r>
-        <w:t>non dynamic</w:t>
-      </w:r>
-      <w:proofErr w:type="gramEnd"/>
-      <w:r>
-        <w:t xml:space="preserve"> aware plug-ins cause stale references to classes in the contributing plug-ins when they are unresolved. </w:t>
+        <w:t xml:space="preserve"> extension is being unresolved. Runtime dependencies (e.g. referenced classes) are removed when the contributor is unresolved and the extension markup or definition is removed when the contributor is uninstalled.</w:t>
+      </w:r>
+    </w:p>
+    <w:p>
+      <w:r>
+        <w:t xml:space="preserve">The Eclipse stack is dynamic aware, but third party plug-ins may not be. Using non dynamic aware plug-ins cause stale references to classes in the contributing plug-ins when they are unresolved. </w:t>
       </w:r>
       <w:hyperlink r:id="rId21" w:history="1">
-        <w:proofErr w:type="spellStart"/>
         <w:r>
           <w:rPr>
             <w:rStyle w:val="Hyperlink"/>
           </w:rPr>
           <w:t>IExtensionTracker</w:t>
         </w:r>
-        <w:proofErr w:type="spellEnd"/>
       </w:hyperlink>
       <w:r>
-        <w:t xml:space="preserve">  is provided for implementing dynamic aware extension points and </w:t>
-      </w:r>
-      <w:proofErr w:type="gramStart"/>
-      <w:r>
-        <w:t>is also</w:t>
-      </w:r>
-      <w:proofErr w:type="gramEnd"/>
-      <w:r>
-        <w:t xml:space="preserve"> useful for tracking additions and removal of extensions in other contexts. </w:t>
+        <w:t xml:space="preserve">  is provided for implementing dynamic aware extension points and is also useful for tracking additions and removal of extensions in other contexts. </w:t>
       </w:r>
     </w:p>
     <w:p>
@@ -7139,33 +6435,15 @@
         <w:t xml:space="preserve">When dealing with non-dynamic extension points it is possible to dynamically add and remove an extension and its references from inside the contributing bundle by using </w:t>
       </w:r>
       <w:hyperlink r:id="rId22" w:history="1">
-        <w:proofErr w:type="spellStart"/>
         <w:r>
           <w:rPr>
             <w:rStyle w:val="Hyperlink"/>
           </w:rPr>
           <w:t>IExtensionRegistry</w:t>
         </w:r>
-        <w:proofErr w:type="spellEnd"/>
       </w:hyperlink>
       <w:r>
-        <w:t xml:space="preserve"> and </w:t>
-      </w:r>
-      <w:proofErr w:type="spellStart"/>
-      <w:r>
-        <w:t>ExtensionRegistry</w:t>
-      </w:r>
-      <w:proofErr w:type="spellEnd"/>
-      <w:r>
-        <w:t xml:space="preserve">. The </w:t>
-      </w:r>
-      <w:proofErr w:type="spellStart"/>
-      <w:r>
-        <w:t>ExtensionRegistry</w:t>
-      </w:r>
-      <w:proofErr w:type="spellEnd"/>
-      <w:r>
-        <w:t xml:space="preserve"> class is internal and relevant methods for adding and removing extension contributions </w:t>
+        <w:t xml:space="preserve"> and ExtensionRegistry. The ExtensionRegistry class is internal and relevant methods for adding and removing extension contributions </w:t>
       </w:r>
       <w:r>
         <w:t xml:space="preserve">is </w:t>
@@ -7174,18 +6452,10 @@
         <w:t xml:space="preserve">at the time of writing experimental and </w:t>
       </w:r>
       <w:r>
-        <w:t xml:space="preserve">part of an interim API that </w:t>
-      </w:r>
-      <w:proofErr w:type="gramStart"/>
-      <w:r>
-        <w:t xml:space="preserve">is </w:t>
-      </w:r>
-      <w:r>
-        <w:t>expected</w:t>
-      </w:r>
-      <w:proofErr w:type="gramEnd"/>
-      <w:r>
-        <w:t xml:space="preserve"> </w:t>
+        <w:t xml:space="preserve">part of an interim API that is </w:t>
+      </w:r>
+      <w:r>
+        <w:t xml:space="preserve">expected </w:t>
       </w:r>
       <w:r>
         <w:t>to change</w:t>
@@ -7243,15 +6513,7 @@
         <w:t>Save and Launch</w:t>
       </w:r>
       <w:r>
-        <w:t xml:space="preserve"> dialog found in Eclipse. </w:t>
-      </w:r>
-      <w:proofErr w:type="gramStart"/>
-      <w:r>
-        <w:t>Thus</w:t>
-      </w:r>
-      <w:proofErr w:type="gramEnd"/>
-      <w:r>
-        <w:t xml:space="preserve"> the same rules </w:t>
+        <w:t xml:space="preserve"> dialog found in Eclipse. Thus the same rules </w:t>
       </w:r>
       <w:r>
         <w:t xml:space="preserve">and options </w:t>
@@ -8829,7 +8091,7 @@
 </file>
 
 <file path=customXml/itemProps1.xml><?xml version="1.0" encoding="utf-8"?>
-<ds:datastoreItem xmlns:ds="http://schemas.openxmlformats.org/officeDocument/2006/customXml" ds:itemID="{ECC3B380-1222-42D1-B26B-00773E1DF8FC}">
+<ds:datastoreItem xmlns:ds="http://schemas.openxmlformats.org/officeDocument/2006/customXml" ds:itemID="{41CF6629-3B3F-4332-8C40-FE733857072F}">
   <ds:schemaRefs>
     <ds:schemaRef ds:uri="http://schemas.openxmlformats.org/officeDocument/2006/bibliography"/>
   </ds:schemaRefs>

</xml_diff>